<commit_message>
Rename Secondary -> Hierarchical. Add formulation of problem in Text
</commit_message>
<xml_diff>
--- a/Text.docx
+++ b/Text.docx
@@ -124,51 +124,30 @@
           <w:szCs w:val="22"/>
           <w:lang w:val="ru-RU"/>
         </w:rPr>
-        <w:t>Решение данной задачи можно рассматривать с двух сторон. Во-первых, даже самые современные алгоритмы поиска и обработки лиц на изображении не идеальны. Это открывает просторы для исследований. Во-вторых, подходящая структура данных для поиска может давать многократное увеличение скорости. Среди всех алгоритмов распознавания сверточные нейронные сети (CNN) показывают лучшие результаты поиска лиц на изображении и используются в большинстве исследованиях этой области [8,10]. Современные CNN достигают точности 97-99%. В связи с этим основной задачей исследования будем считать проблему выбора поисковой структуры данных, а дескрипторы лиц для экспериментов будем строить по одной из общедоступных CNN.</w:t>
-      </w:r>
-    </w:p>
-    <w:p>
-      <w:pPr>
-        <w:pStyle w:val="Normal"/>
-        <w:jc w:val="left"/>
-        <w:rPr>
-          <w:rFonts w:ascii="Abyssinica SIL" w:hAnsi="Abyssinica SIL"/>
-          <w:sz w:val="22"/>
-          <w:szCs w:val="22"/>
-        </w:rPr>
-      </w:pPr>
-      <w:r>
-        <w:rPr>
-          <w:rFonts w:ascii="Abyssinica SIL" w:hAnsi="Abyssinica SIL"/>
-          <w:b w:val="false"/>
-          <w:bCs w:val="false"/>
-          <w:sz w:val="22"/>
-          <w:szCs w:val="22"/>
-          <w:lang w:val="ru-RU"/>
-        </w:rPr>
-        <w:t>Все существующие крупномасштабные поисковые системы избегают исчерпывающего поиска путем ограничения конечного набора кандидатов, который рассматривается для запроса. Данный подход называют приближенным поиском ближайших соседей (ANN). Существует три основных реализации для ANN: инвертированная индексация [1-6], хеширование [9], квантование произведения (PQ) [4,5]. В этой работе основное внимание будет уделено инвертированному индексу и его оптимизации с помощью PQ.</w:t>
-      </w:r>
-    </w:p>
-    <w:p>
-      <w:pPr>
-        <w:pStyle w:val="Normal"/>
-        <w:jc w:val="left"/>
-        <w:rPr>
-          <w:rFonts w:ascii="Abyssinica SIL" w:hAnsi="Abyssinica SIL"/>
-          <w:sz w:val="22"/>
-          <w:szCs w:val="22"/>
-        </w:rPr>
-      </w:pPr>
-      <w:r>
-        <w:rPr>
-          <w:rFonts w:ascii="Abyssinica SIL" w:hAnsi="Abyssinica SIL"/>
-          <w:b w:val="false"/>
-          <w:bCs w:val="false"/>
-          <w:sz w:val="22"/>
-          <w:szCs w:val="22"/>
-          <w:lang w:val="ru-RU"/>
-        </w:rPr>
-        <w:t>Структуры индексации разбивают пространство поиска на большое количество непересекающихся областей, и в процессе поиска используются только малая часть коллекции, наиболее близкая к конкретному запросу. Отобранная часть данных образует короткий список кандидатов, и поисковая система исчерпывающе рассчитывает расстояния между запросом и всеми кандидатами. На этом этапе важно, чтобы список кандидатов был коротким, так как вычисление расстояния имеет линейную сложность по данной длине. Метод PQ для ANN используется в двух видах: для построения многомерного инвертированного индекса для приближенного поиска или для кодирования векторов в компактные коды для точного поиска.</w:t>
+        <w:t>Решение данной задачи можно рассматривать с двух сторон. Во-первых, даже самые современные алгоритмы поиска и обработки лиц на изображении не идеальны. Это открывает просторы для исследований. Во-вторых, подходящая структура данных для поиска может давать многократное увеличение скорости. Среди всех алгоритмов распознавания сверточные нейронные сети (CNN) показывают лучшие результаты поиска лиц на изображении и используются в большинстве исследованиях этой области [8,10].</w:t>
+      </w:r>
+      <w:r>
+        <w:rPr>
+          <w:rFonts w:ascii="Abyssinica SIL" w:hAnsi="Abyssinica SIL"/>
+          <w:b w:val="false"/>
+          <w:bCs w:val="false"/>
+          <w:sz w:val="22"/>
+          <w:szCs w:val="22"/>
+          <w:highlight w:val="red"/>
+          <w:lang w:val="ru-RU"/>
+        </w:rPr>
+        <w:t xml:space="preserve"> Современные CNN достигают точности 97-99%.</w:t>
+      </w:r>
+      <w:r>
+        <w:rPr>
+          <w:rFonts w:ascii="Abyssinica SIL" w:hAnsi="Abyssinica SIL"/>
+          <w:b w:val="false"/>
+          <w:bCs w:val="false"/>
+          <w:sz w:val="22"/>
+          <w:szCs w:val="22"/>
+          <w:lang w:val="ru-RU"/>
+        </w:rPr>
+        <w:t xml:space="preserve"> В связи с этим основной задачей исследования будем считать проблему выбора поисковой структуры данных, а дескрипторы лиц для экспериментов будем строить по одной из общедоступных CNN.</w:t>
       </w:r>
     </w:p>
     <w:p>
@@ -186,6 +165,123 @@
           <w:szCs w:val="22"/>
           <w:lang w:val="ru-RU"/>
         </w:rPr>
+        <w:t xml:space="preserve">Все существующие крупномасштабные поисковые системы избегают исчерпывающего поиска путем ограничения конечного набора кандидатов, который рассматривается для запроса. Данный подход называют приближенным поиском ближайших соседей (ANN). </w:t>
+      </w:r>
+      <w:r>
+        <w:rPr>
+          <w:rFonts w:ascii="Abyssinica SIL" w:hAnsi="Abyssinica SIL"/>
+          <w:b w:val="false"/>
+          <w:bCs w:val="false"/>
+          <w:sz w:val="22"/>
+          <w:szCs w:val="22"/>
+          <w:highlight w:val="yellow"/>
+          <w:lang w:val="ru-RU"/>
+        </w:rPr>
+        <w:t>Современные алгоритмы ANN имеют три основных реализации:</w:t>
+      </w:r>
+      <w:r>
+        <w:rPr>
+          <w:rFonts w:ascii="Abyssinica SIL" w:hAnsi="Abyssinica SIL"/>
+          <w:b w:val="false"/>
+          <w:bCs w:val="false"/>
+          <w:sz w:val="22"/>
+          <w:szCs w:val="22"/>
+          <w:lang w:val="ru-RU"/>
+        </w:rPr>
+        <w:t xml:space="preserve"> инвертированная индексация [1-6], хеширование [9], </w:t>
+      </w:r>
+      <w:r>
+        <w:rPr>
+          <w:rFonts w:ascii="Abyssinica SIL" w:hAnsi="Abyssinica SIL"/>
+          <w:b w:val="false"/>
+          <w:bCs w:val="false"/>
+          <w:sz w:val="22"/>
+          <w:szCs w:val="22"/>
+          <w:lang w:val="ru-RU"/>
+        </w:rPr>
+        <w:t xml:space="preserve">многомерная инвертированная индексация основанная на </w:t>
+      </w:r>
+      <w:r>
+        <w:rPr>
+          <w:rFonts w:ascii="Abyssinica SIL" w:hAnsi="Abyssinica SIL"/>
+          <w:b w:val="false"/>
+          <w:bCs w:val="false"/>
+          <w:sz w:val="22"/>
+          <w:szCs w:val="22"/>
+          <w:lang w:val="ru-RU"/>
+        </w:rPr>
+        <w:t>квантовани</w:t>
+      </w:r>
+      <w:r>
+        <w:rPr>
+          <w:rFonts w:ascii="Abyssinica SIL" w:hAnsi="Abyssinica SIL"/>
+          <w:b w:val="false"/>
+          <w:bCs w:val="false"/>
+          <w:sz w:val="22"/>
+          <w:szCs w:val="22"/>
+          <w:lang w:val="ru-RU"/>
+        </w:rPr>
+        <w:t>и</w:t>
+      </w:r>
+      <w:r>
+        <w:rPr>
+          <w:rFonts w:ascii="Abyssinica SIL" w:hAnsi="Abyssinica SIL"/>
+          <w:b w:val="false"/>
+          <w:bCs w:val="false"/>
+          <w:sz w:val="22"/>
+          <w:szCs w:val="22"/>
+          <w:lang w:val="ru-RU"/>
+        </w:rPr>
+        <w:t xml:space="preserve"> произведения (PQ) [4,5]. В этой работе основное внимание будет уделено инвертированному индексу и его оптимизации с помощью PQ.</w:t>
+      </w:r>
+    </w:p>
+    <w:p>
+      <w:pPr>
+        <w:pStyle w:val="Normal"/>
+        <w:jc w:val="left"/>
+        <w:rPr/>
+      </w:pPr>
+      <w:r>
+        <w:rPr>
+          <w:rFonts w:ascii="Abyssinica SIL" w:hAnsi="Abyssinica SIL"/>
+          <w:b w:val="false"/>
+          <w:bCs w:val="false"/>
+          <w:sz w:val="22"/>
+          <w:szCs w:val="22"/>
+          <w:lang w:val="ru-RU"/>
+        </w:rPr>
+        <w:t xml:space="preserve">Структуры индексации разбивают пространство поиска на большое количество непересекающихся областей, и в процессе поиска используются только малая часть коллекции, наиболее близкая к конкретному запросу. Отобранная часть данных образует короткий список кандидатов, и поисковая система исчерпывающе рассчитывает расстояния между запросом и всеми кандидатами. На этом этапе важно, чтобы список кандидатов был коротким, так как вычисление расстояния имеет линейную сложность по данной длине. Метод PQ для ANN используется в двух видах: для построения многомерного инвертированного индекса для приближенного поиска или для кодирования векторов в компактные коды для точного поиска. </w:t>
+      </w:r>
+      <w:bookmarkStart w:id="0" w:name="__DdeLink__770_2158395578"/>
+      <w:r>
+        <w:rPr>
+          <w:rFonts w:ascii="Abyssinica SIL" w:hAnsi="Abyssinica SIL"/>
+          <w:b w:val="false"/>
+          <w:bCs w:val="false"/>
+          <w:sz w:val="22"/>
+          <w:szCs w:val="22"/>
+          <w:highlight w:val="yellow"/>
+          <w:lang w:val="ru-RU"/>
+        </w:rPr>
+        <w:t>Идея этих подходов состоит в том, чтобы разложить пространство векторов на большое количество подпространств и обучить запросы получать доступ к ближайшим подпространствам.</w:t>
+      </w:r>
+      <w:bookmarkEnd w:id="0"/>
+    </w:p>
+    <w:p>
+      <w:pPr>
+        <w:pStyle w:val="Normal"/>
+        <w:jc w:val="left"/>
+        <w:rPr/>
+      </w:pPr>
+      <w:r>
+        <w:rPr>
+          <w:rFonts w:ascii="Abyssinica SIL" w:hAnsi="Abyssinica SIL"/>
+          <w:b w:val="false"/>
+          <w:bCs w:val="false"/>
+          <w:sz w:val="22"/>
+          <w:szCs w:val="22"/>
+          <w:lang w:val="ru-RU"/>
+        </w:rPr>
         <w:t>Первая структура индексации, способная работать с миллиардным набором данных, была представлена в [1]. Она была основана на структуре инвертированного индекса, которая разбивает пространство признаков на диаграмму Вороного. Каждая область задается свои центроидом, который предварительно обучили алгоритмом K-средних. Было показано, что эта система достигает разумных скоростей поиска порядка нескольких десятков миллисекунд. Позже обобщение структуры инвертированного индекса было предложено в [3]. В этой работе был представлен инвертированный многомерный индекс или мультииндекс (IMI), который разбивает пространство признаков на несколько ортогональных подпространств и разбивает каждое подпространство на диаграммы Вороного независимо. Декартово произведение такого разбиения образует неявное разбиение всего пространства поиска. Обе эти структуры обладают своими недостатками, которые можно устранить с помощью различных оптимизаций PQ [6,7].</w:t>
       </w:r>
     </w:p>
@@ -199,7 +295,7 @@
           <w:szCs w:val="22"/>
         </w:rPr>
       </w:pPr>
-      <w:bookmarkStart w:id="0" w:name="__DdeLink__787_2623253386"/>
+      <w:bookmarkStart w:id="1" w:name="__DdeLink__787_2623253386"/>
       <w:r>
         <w:rPr>
           <w:rFonts w:ascii="Abyssinica SIL" w:hAnsi="Abyssinica SIL"/>
@@ -211,194 +307,400 @@
         </w:rPr>
         <w:t>В данной работе будет описано несколько современных архитектур индексирования и путем экспериментов исследована применимость данного подходя для задачи распознавания лиц.</w:t>
       </w:r>
-      <w:bookmarkEnd w:id="0"/>
-    </w:p>
-    <w:p>
-      <w:pPr>
-        <w:pStyle w:val="Normal"/>
-        <w:jc w:val="left"/>
-        <w:rPr>
-          <w:b w:val="false"/>
-          <w:b w:val="false"/>
-          <w:bCs w:val="false"/>
-          <w:lang w:val="ru-RU"/>
-        </w:rPr>
-      </w:pPr>
-      <w:r>
-        <w:rPr>
-          <w:b w:val="false"/>
-          <w:bCs w:val="false"/>
-          <w:lang w:val="ru-RU"/>
-        </w:rPr>
-      </w:r>
-    </w:p>
-    <w:p>
-      <w:pPr>
-        <w:pStyle w:val="Normal"/>
-        <w:jc w:val="left"/>
-        <w:rPr>
-          <w:b w:val="false"/>
-          <w:b w:val="false"/>
-          <w:bCs w:val="false"/>
-          <w:lang w:val="ru-RU"/>
-        </w:rPr>
-      </w:pPr>
-      <w:r>
-        <w:rPr>
-          <w:b w:val="false"/>
-          <w:bCs w:val="false"/>
-          <w:lang w:val="ru-RU"/>
-        </w:rPr>
-      </w:r>
-    </w:p>
-    <w:p>
-      <w:pPr>
-        <w:pStyle w:val="Normal"/>
-        <w:jc w:val="left"/>
-        <w:rPr>
-          <w:b w:val="false"/>
-          <w:b w:val="false"/>
-          <w:bCs w:val="false"/>
-          <w:lang w:val="ru-RU"/>
-        </w:rPr>
-      </w:pPr>
-      <w:r>
-        <w:rPr>
-          <w:b w:val="false"/>
-          <w:bCs w:val="false"/>
-          <w:lang w:val="ru-RU"/>
-        </w:rPr>
-      </w:r>
-    </w:p>
-    <w:p>
-      <w:pPr>
-        <w:pStyle w:val="Normal"/>
-        <w:jc w:val="left"/>
-        <w:rPr>
-          <w:b w:val="false"/>
-          <w:b w:val="false"/>
-          <w:bCs w:val="false"/>
-          <w:lang w:val="ru-RU"/>
-        </w:rPr>
-      </w:pPr>
-      <w:r>
-        <w:rPr>
-          <w:b w:val="false"/>
-          <w:bCs w:val="false"/>
-          <w:lang w:val="ru-RU"/>
-        </w:rPr>
-      </w:r>
-    </w:p>
-    <w:p>
-      <w:pPr>
-        <w:pStyle w:val="Normal"/>
-        <w:jc w:val="left"/>
-        <w:rPr>
-          <w:b w:val="false"/>
-          <w:b w:val="false"/>
-          <w:bCs w:val="false"/>
-          <w:lang w:val="ru-RU"/>
-        </w:rPr>
-      </w:pPr>
-      <w:r>
-        <w:rPr>
-          <w:b w:val="false"/>
-          <w:bCs w:val="false"/>
-          <w:lang w:val="ru-RU"/>
-        </w:rPr>
-      </w:r>
-    </w:p>
-    <w:p>
-      <w:pPr>
-        <w:pStyle w:val="Normal"/>
-        <w:jc w:val="left"/>
-        <w:rPr>
-          <w:b w:val="false"/>
-          <w:b w:val="false"/>
-          <w:bCs w:val="false"/>
-          <w:lang w:val="ru-RU"/>
-        </w:rPr>
-      </w:pPr>
-      <w:r>
-        <w:rPr>
-          <w:b w:val="false"/>
-          <w:bCs w:val="false"/>
-          <w:lang w:val="ru-RU"/>
-        </w:rPr>
-      </w:r>
-    </w:p>
-    <w:p>
-      <w:pPr>
-        <w:pStyle w:val="Normal"/>
-        <w:jc w:val="left"/>
-        <w:rPr>
-          <w:b w:val="false"/>
-          <w:b w:val="false"/>
-          <w:bCs w:val="false"/>
-          <w:lang w:val="ru-RU"/>
-        </w:rPr>
-      </w:pPr>
-      <w:r>
-        <w:rPr>
-          <w:b w:val="false"/>
-          <w:bCs w:val="false"/>
-          <w:lang w:val="ru-RU"/>
-        </w:rPr>
-      </w:r>
-    </w:p>
-    <w:p>
-      <w:pPr>
-        <w:pStyle w:val="Normal"/>
-        <w:jc w:val="left"/>
-        <w:rPr>
-          <w:b w:val="false"/>
-          <w:b w:val="false"/>
-          <w:bCs w:val="false"/>
-          <w:lang w:val="ru-RU"/>
-        </w:rPr>
-      </w:pPr>
-      <w:r>
-        <w:rPr>
-          <w:b w:val="false"/>
-          <w:bCs w:val="false"/>
-          <w:lang w:val="ru-RU"/>
-        </w:rPr>
-      </w:r>
-    </w:p>
-    <w:p>
-      <w:pPr>
-        <w:pStyle w:val="Normal"/>
-        <w:jc w:val="left"/>
-        <w:rPr>
-          <w:rFonts w:ascii="Abyssinica SIL" w:hAnsi="Abyssinica SIL"/>
-          <w:b/>
-          <w:b/>
-          <w:bCs/>
-          <w:sz w:val="22"/>
-          <w:szCs w:val="22"/>
-        </w:rPr>
-      </w:pPr>
-      <w:r>
-        <w:rPr>
-          <w:rFonts w:ascii="Abyssinica SIL" w:hAnsi="Abyssinica SIL"/>
-          <w:b/>
-          <w:bCs/>
-          <w:sz w:val="22"/>
-          <w:szCs w:val="22"/>
-          <w:lang w:val="ru-RU"/>
-        </w:rPr>
-        <w:t>Ход работы</w:t>
-      </w:r>
-    </w:p>
-    <w:p>
-      <w:pPr>
-        <w:pStyle w:val="Normal"/>
-        <w:jc w:val="left"/>
-        <w:rPr>
-          <w:rFonts w:ascii="Abyssinica SIL" w:hAnsi="Abyssinica SIL"/>
-          <w:sz w:val="22"/>
-          <w:szCs w:val="22"/>
-        </w:rPr>
+      <w:bookmarkEnd w:id="1"/>
+    </w:p>
+    <w:p>
+      <w:pPr>
+        <w:pStyle w:val="Normal"/>
+        <w:jc w:val="left"/>
+        <w:rPr>
+          <w:b w:val="false"/>
+          <w:b w:val="false"/>
+          <w:bCs w:val="false"/>
+          <w:lang w:val="ru-RU"/>
+        </w:rPr>
+      </w:pPr>
+      <w:r>
+        <w:rPr>
+          <w:b w:val="false"/>
+          <w:bCs w:val="false"/>
+          <w:lang w:val="ru-RU"/>
+        </w:rPr>
+      </w:r>
+    </w:p>
+    <w:p>
+      <w:pPr>
+        <w:pStyle w:val="Normal"/>
+        <w:jc w:val="left"/>
+        <w:rPr>
+          <w:b w:val="false"/>
+          <w:b w:val="false"/>
+          <w:bCs w:val="false"/>
+          <w:lang w:val="ru-RU"/>
+        </w:rPr>
+      </w:pPr>
+      <w:r>
+        <w:rPr>
+          <w:b w:val="false"/>
+          <w:bCs w:val="false"/>
+          <w:lang w:val="ru-RU"/>
+        </w:rPr>
+      </w:r>
+    </w:p>
+    <w:p>
+      <w:pPr>
+        <w:pStyle w:val="Normal"/>
+        <w:jc w:val="left"/>
+        <w:rPr/>
+      </w:pPr>
+      <w:r>
+        <w:rPr>
+          <w:b/>
+          <w:bCs/>
+          <w:lang w:val="ru-RU"/>
+        </w:rPr>
+        <w:t>Постановка задачи</w:t>
+      </w:r>
+    </w:p>
+    <w:p>
+      <w:pPr>
+        <w:pStyle w:val="Normal"/>
+        <w:jc w:val="left"/>
+        <w:rPr>
+          <w:b w:val="false"/>
+          <w:b w:val="false"/>
+          <w:bCs w:val="false"/>
+        </w:rPr>
+      </w:pPr>
+      <w:r>
+        <w:rPr>
+          <w:b w:val="false"/>
+          <w:bCs w:val="false"/>
+          <w:lang w:val="ru-RU"/>
+        </w:rPr>
+        <w:t xml:space="preserve">Главной задачей данной работы является проверка современных индексных структур быстрого поиска в задаче распознавания лиц. Считается, что выделением лица на изображении и построением его признаков занимаются алгоритмы общедоступных сверточных нейронных сетей. </w:t>
+      </w:r>
+      <w:r>
+        <w:rPr>
+          <w:b w:val="false"/>
+          <w:bCs w:val="false"/>
+          <w:lang w:val="ru-RU"/>
+        </w:rPr>
+        <w:t>Работа будет производится в рамках заранее подготовленных 128-мерных векторов, по одному для каждого изображения. Время построения каждого вектора учитывать не будем, так как во всех алгоритмах будет использоваться одна и та же нейронная сеть. Также не будем учитывать, но обратим внимание на время обучения индексных структур, так как для разных алгоритмов оно может отличат</w:t>
+      </w:r>
+      <w:r>
+        <w:rPr>
+          <w:b w:val="false"/>
+          <w:bCs w:val="false"/>
+          <w:lang w:val="ru-RU"/>
+        </w:rPr>
+        <w:t>ь</w:t>
+      </w:r>
+      <w:r>
+        <w:rPr>
+          <w:b w:val="false"/>
+          <w:bCs w:val="false"/>
+          <w:lang w:val="ru-RU"/>
+        </w:rPr>
+        <w:t>ся на порядки.</w:t>
+      </w:r>
+    </w:p>
+    <w:p>
+      <w:pPr>
+        <w:pStyle w:val="Normal"/>
+        <w:jc w:val="left"/>
+        <w:rPr>
+          <w:lang w:val="ru-RU"/>
+        </w:rPr>
+      </w:pPr>
+      <w:r>
+        <w:rPr>
+          <w:b w:val="false"/>
+          <w:bCs w:val="false"/>
+        </w:rPr>
+      </w:r>
+    </w:p>
+    <w:p>
+      <w:pPr>
+        <w:pStyle w:val="Normal"/>
+        <w:jc w:val="left"/>
+        <w:rPr>
+          <w:b w:val="false"/>
+          <w:b w:val="false"/>
+          <w:bCs w:val="false"/>
+        </w:rPr>
+      </w:pPr>
+      <w:r>
+        <w:rPr>
+          <w:b w:val="false"/>
+          <w:bCs w:val="false"/>
+          <w:lang w:val="ru-RU"/>
+        </w:rPr>
+        <w:t xml:space="preserve">Проверка заключается в измерении среднего времени поиска похожих лиц в большой коллекции изображений. Время, затраченное на поиск k (k = 1, 5, 10, 30, 50, 100) ближайших соседей будет основным критерием скорости </w:t>
+      </w:r>
+      <w:r>
+        <w:rPr>
+          <w:b w:val="false"/>
+          <w:bCs w:val="false"/>
+          <w:lang w:val="ru-RU"/>
+        </w:rPr>
+        <w:t xml:space="preserve">алгоритма. Помимо скорости надо учитывать точность поиска. Во всех приведенных статьях точность измерялась как процент истинных ближайших соседей среди k найденных, </w:t>
+      </w:r>
+      <w:r>
+        <w:rPr>
+          <w:b w:val="false"/>
+          <w:bCs w:val="false"/>
+          <w:lang w:val="ru-RU"/>
+        </w:rPr>
+        <w:t>где истинные ближайшие соседи определялись точным евклидовым расстоянием</w:t>
+      </w:r>
+      <w:r>
+        <w:rPr>
+          <w:b w:val="false"/>
+          <w:bCs w:val="false"/>
+          <w:lang w:val="ru-RU"/>
+        </w:rPr>
+        <w:t xml:space="preserve">. </w:t>
+      </w:r>
+      <w:r>
+        <w:rPr>
+          <w:b w:val="false"/>
+          <w:bCs w:val="false"/>
+          <w:lang w:val="ru-RU"/>
+        </w:rPr>
+        <w:t>В связи со спецификой нашей задачи, наиболее правильным вариантом измерени</w:t>
+      </w:r>
+      <w:r>
+        <w:rPr>
+          <w:b w:val="false"/>
+          <w:bCs w:val="false"/>
+          <w:lang w:val="ru-RU"/>
+        </w:rPr>
+        <w:t>я</w:t>
+      </w:r>
+      <w:r>
+        <w:rPr>
+          <w:b w:val="false"/>
+          <w:bCs w:val="false"/>
+          <w:lang w:val="ru-RU"/>
+        </w:rPr>
+        <w:t xml:space="preserve"> точности будет получение процента лиц, </w:t>
+      </w:r>
+      <w:r>
+        <w:rPr>
+          <w:b w:val="false"/>
+          <w:bCs w:val="false"/>
+          <w:lang w:val="ru-RU"/>
+        </w:rPr>
+        <w:t>отмеченных так же, как и запрос,</w:t>
+      </w:r>
+      <w:r>
+        <w:rPr>
+          <w:b w:val="false"/>
+          <w:bCs w:val="false"/>
+          <w:lang w:val="ru-RU"/>
+        </w:rPr>
+        <w:t xml:space="preserve"> среди k найденных ближайших сосед</w:t>
+      </w:r>
+      <w:r>
+        <w:rPr>
+          <w:b w:val="false"/>
+          <w:bCs w:val="false"/>
+          <w:lang w:val="ru-RU"/>
+        </w:rPr>
+        <w:t>ей</w:t>
+      </w:r>
+      <w:r>
+        <w:rPr>
+          <w:b w:val="false"/>
+          <w:bCs w:val="false"/>
+          <w:lang w:val="ru-RU"/>
+        </w:rPr>
+        <w:t xml:space="preserve">. </w:t>
+      </w:r>
+    </w:p>
+    <w:p>
+      <w:pPr>
+        <w:pStyle w:val="Normal"/>
+        <w:jc w:val="left"/>
+        <w:rPr>
+          <w:lang w:val="ru-RU"/>
+        </w:rPr>
+      </w:pPr>
+      <w:r>
+        <w:rPr>
+          <w:b w:val="false"/>
+          <w:bCs w:val="false"/>
+        </w:rPr>
+      </w:r>
+    </w:p>
+    <w:p>
+      <w:pPr>
+        <w:pStyle w:val="Normal"/>
+        <w:jc w:val="left"/>
+        <w:rPr>
+          <w:b w:val="false"/>
+          <w:b w:val="false"/>
+          <w:bCs w:val="false"/>
+        </w:rPr>
+      </w:pPr>
+      <w:r>
+        <w:rPr>
+          <w:b w:val="false"/>
+          <w:bCs w:val="false"/>
+          <w:lang w:val="ru-RU"/>
+        </w:rPr>
+        <w:t xml:space="preserve">Для применимости данного подхода к реальным задачам требуемая скорость поиска не  должна превышать нескольких миллисекунд. А точность должна быть в пределе допустимой для выбранного алгоритма, </w:t>
+      </w:r>
+      <w:r>
+        <w:rPr>
+          <w:b w:val="false"/>
+          <w:bCs w:val="false"/>
+          <w:lang w:val="ru-RU"/>
+        </w:rPr>
+        <w:t>то есть не сильно отличаться от приводимой в статьях</w:t>
+      </w:r>
+      <w:r>
+        <w:rPr>
+          <w:b w:val="false"/>
+          <w:bCs w:val="false"/>
+          <w:lang w:val="ru-RU"/>
+        </w:rPr>
+        <w:t xml:space="preserve">. </w:t>
+      </w:r>
+      <w:r>
+        <w:rPr>
+          <w:b w:val="false"/>
+          <w:bCs w:val="false"/>
+          <w:lang w:val="ru-RU"/>
+        </w:rPr>
+        <w:t xml:space="preserve">В </w:t>
+      </w:r>
+      <w:r>
+        <w:rPr>
+          <w:b w:val="false"/>
+          <w:bCs w:val="false"/>
+          <w:lang w:val="ru-RU"/>
+        </w:rPr>
+        <w:t xml:space="preserve">качестве вывода </w:t>
+      </w:r>
+      <w:r>
+        <w:rPr>
+          <w:b w:val="false"/>
+          <w:bCs w:val="false"/>
+          <w:lang w:val="ru-RU"/>
+        </w:rPr>
+        <w:t>следует оценить эти показатели и сформулировать возможные пути улучшения.</w:t>
+      </w:r>
+    </w:p>
+    <w:p>
+      <w:pPr>
+        <w:pStyle w:val="Normal"/>
+        <w:jc w:val="left"/>
+        <w:rPr>
+          <w:b w:val="false"/>
+          <w:b w:val="false"/>
+          <w:bCs w:val="false"/>
+          <w:lang w:val="ru-RU"/>
+        </w:rPr>
+      </w:pPr>
+      <w:r>
+        <w:rPr>
+          <w:b w:val="false"/>
+          <w:bCs w:val="false"/>
+          <w:lang w:val="ru-RU"/>
+        </w:rPr>
+      </w:r>
+    </w:p>
+    <w:p>
+      <w:pPr>
+        <w:pStyle w:val="Normal"/>
+        <w:jc w:val="left"/>
+        <w:rPr>
+          <w:b/>
+          <w:b/>
+          <w:bCs/>
+          <w:lang w:val="ru-RU"/>
+        </w:rPr>
+      </w:pPr>
+      <w:r>
+        <w:rPr>
+          <w:b/>
+          <w:bCs/>
+          <w:lang w:val="ru-RU"/>
+        </w:rPr>
+        <w:t>Обзор существующих решений</w:t>
+      </w:r>
+    </w:p>
+    <w:p>
+      <w:pPr>
+        <w:pStyle w:val="Normal"/>
+        <w:jc w:val="left"/>
+        <w:rPr>
+          <w:b w:val="false"/>
+          <w:b w:val="false"/>
+          <w:bCs w:val="false"/>
+          <w:lang w:val="ru-RU"/>
+        </w:rPr>
+      </w:pPr>
+      <w:r>
+        <w:rPr>
+          <w:b w:val="false"/>
+          <w:bCs w:val="false"/>
+          <w:lang w:val="ru-RU"/>
+        </w:rPr>
+      </w:r>
+    </w:p>
+    <w:p>
+      <w:pPr>
+        <w:pStyle w:val="Normal"/>
+        <w:jc w:val="left"/>
+        <w:rPr/>
+      </w:pPr>
+      <w:r>
+        <w:rPr>
+          <w:b/>
+          <w:bCs/>
+          <w:lang w:val="ru-RU"/>
+        </w:rPr>
+        <w:t>Исследование и построение решений задачи</w:t>
+      </w:r>
+    </w:p>
+    <w:p>
+      <w:pPr>
+        <w:pStyle w:val="Normal"/>
+        <w:jc w:val="left"/>
+        <w:rPr>
+          <w:b/>
+          <w:b/>
+          <w:bCs/>
+          <w:lang w:val="ru-RU"/>
+        </w:rPr>
+      </w:pPr>
+      <w:r>
+        <w:rPr/>
+      </w:r>
+    </w:p>
+    <w:p>
+      <w:pPr>
+        <w:pStyle w:val="Normal"/>
+        <w:jc w:val="left"/>
+        <w:rPr>
+          <w:b/>
+          <w:b/>
+          <w:bCs/>
+          <w:lang w:val="ru-RU"/>
+        </w:rPr>
+      </w:pPr>
+      <w:r>
+        <w:rPr/>
+      </w:r>
+    </w:p>
+    <w:p>
+      <w:pPr>
+        <w:pStyle w:val="Normal"/>
+        <w:jc w:val="left"/>
+        <w:rPr/>
       </w:pPr>
       <w:r>
         <w:rPr>
@@ -410,6 +712,120 @@
           <w:lang w:val="ru-RU"/>
         </w:rPr>
         <w:t>Из-за огромного количества кластеров в IMI некоторые области могут содержать содержать сравнительно малое количество кандидатов или не содержать совсем. Следовательно, IMI в процессе поиска тратит много времени на посещение пустых областей. Фактически, причина этого недостатка состоит в том, что IMI при обучении алгоритмом К-средних не учитывает зависимость подпространств при разделении, которые зачастую зависимы на практике. В частности, существуют значительные корреляции между различными подпространствами дескрипторов, построенных с помощью сверточных нейронных сетей,которые наиболее актуальны в наши дни. Для решения проблемы адаптации алгоритмов к коррелированным  данным используют различные оптимизации PQ [4,5].</w:t>
+      </w:r>
+    </w:p>
+    <w:p>
+      <w:pPr>
+        <w:pStyle w:val="Normal"/>
+        <w:jc w:val="left"/>
+        <w:rPr>
+          <w:rFonts w:ascii="Abyssinica SIL" w:hAnsi="Abyssinica SIL"/>
+          <w:b w:val="false"/>
+          <w:b w:val="false"/>
+          <w:bCs w:val="false"/>
+          <w:sz w:val="22"/>
+          <w:szCs w:val="22"/>
+          <w:lang w:val="ru-RU"/>
+        </w:rPr>
+      </w:pPr>
+      <w:r>
+        <w:rPr/>
+      </w:r>
+    </w:p>
+    <w:p>
+      <w:pPr>
+        <w:pStyle w:val="Normal"/>
+        <w:jc w:val="left"/>
+        <w:rPr>
+          <w:b w:val="false"/>
+          <w:b w:val="false"/>
+          <w:bCs w:val="false"/>
+          <w:lang w:val="ru-RU"/>
+        </w:rPr>
+      </w:pPr>
+      <w:r>
+        <w:rPr>
+          <w:b w:val="false"/>
+          <w:bCs w:val="false"/>
+          <w:lang w:val="ru-RU"/>
+        </w:rPr>
+      </w:r>
+    </w:p>
+    <w:p>
+      <w:pPr>
+        <w:pStyle w:val="Normal"/>
+        <w:jc w:val="left"/>
+        <w:rPr>
+          <w:b/>
+          <w:b/>
+          <w:bCs/>
+          <w:lang w:val="ru-RU"/>
+        </w:rPr>
+      </w:pPr>
+      <w:r>
+        <w:rPr>
+          <w:b/>
+          <w:bCs/>
+          <w:lang w:val="ru-RU"/>
+        </w:rPr>
+        <w:t>Описание практической части</w:t>
+      </w:r>
+    </w:p>
+    <w:p>
+      <w:pPr>
+        <w:pStyle w:val="Normal"/>
+        <w:jc w:val="left"/>
+        <w:rPr>
+          <w:b w:val="false"/>
+          <w:b w:val="false"/>
+          <w:bCs w:val="false"/>
+          <w:lang w:val="ru-RU"/>
+        </w:rPr>
+      </w:pPr>
+      <w:r>
+        <w:rPr>
+          <w:b w:val="false"/>
+          <w:bCs w:val="false"/>
+          <w:lang w:val="ru-RU"/>
+        </w:rPr>
+      </w:r>
+    </w:p>
+    <w:p>
+      <w:pPr>
+        <w:pStyle w:val="Normal"/>
+        <w:jc w:val="left"/>
+        <w:rPr>
+          <w:b/>
+          <w:b/>
+          <w:bCs/>
+          <w:lang w:val="ru-RU"/>
+        </w:rPr>
+      </w:pPr>
+      <w:r>
+        <w:rPr>
+          <w:b/>
+          <w:bCs/>
+          <w:lang w:val="ru-RU"/>
+        </w:rPr>
+        <w:t>Заключение</w:t>
+      </w:r>
+    </w:p>
+    <w:p>
+      <w:pPr>
+        <w:pStyle w:val="Normal"/>
+        <w:jc w:val="left"/>
+        <w:rPr>
+          <w:rFonts w:ascii="Abyssinica SIL" w:hAnsi="Abyssinica SIL"/>
+          <w:b w:val="false"/>
+          <w:b w:val="false"/>
+          <w:bCs w:val="false"/>
+          <w:sz w:val="22"/>
+          <w:szCs w:val="22"/>
+          <w:lang w:val="ru-RU"/>
+        </w:rPr>
+      </w:pPr>
+      <w:r>
+        <w:rPr/>
       </w:r>
     </w:p>
     <w:p>
@@ -809,6 +1225,67 @@
           <w:lang w:val="ru-RU"/>
         </w:rPr>
         <w:t>[10]D. Yi, S. Liao, and S. Z. Li, “Learning face representation from scratch,” arXiv:1411.7923v1, 2014</w:t>
+      </w:r>
+    </w:p>
+    <w:p>
+      <w:pPr>
+        <w:pStyle w:val="Normal"/>
+        <w:jc w:val="left"/>
+        <w:rPr>
+          <w:rFonts w:ascii="Bitstream Vera Sans" w:hAnsi="Bitstream Vera Sans"/>
+          <w:b w:val="false"/>
+          <w:b w:val="false"/>
+          <w:bCs w:val="false"/>
+          <w:sz w:val="22"/>
+          <w:szCs w:val="22"/>
+          <w:lang w:val="ru-RU"/>
+        </w:rPr>
+      </w:pPr>
+      <w:r>
+        <w:rPr>
+          <w:rFonts w:ascii="Bitstream Vera Sans" w:hAnsi="Bitstream Vera Sans"/>
+          <w:b w:val="false"/>
+          <w:bCs w:val="false"/>
+          <w:sz w:val="22"/>
+          <w:szCs w:val="22"/>
+          <w:lang w:val="ru-RU"/>
+        </w:rPr>
+      </w:r>
+    </w:p>
+    <w:p>
+      <w:pPr>
+        <w:pStyle w:val="Normal"/>
+        <w:jc w:val="left"/>
+        <w:rPr/>
+      </w:pPr>
+      <w:r>
+        <w:rPr>
+          <w:rFonts w:ascii="Bitstream Vera Sans" w:hAnsi="Bitstream Vera Sans"/>
+          <w:b w:val="false"/>
+          <w:bCs w:val="false"/>
+          <w:sz w:val="22"/>
+          <w:szCs w:val="22"/>
+          <w:lang w:val="ru-RU"/>
+        </w:rPr>
+        <w:t>Двухуровневая индексация</w:t>
+      </w:r>
+    </w:p>
+    <w:p>
+      <w:pPr>
+        <w:pStyle w:val="Normal"/>
+        <w:jc w:val="left"/>
+        <w:rPr/>
+      </w:pPr>
+      <w:r>
+        <w:rPr>
+          <w:rFonts w:ascii="Bitstream Vera Sans" w:hAnsi="Bitstream Vera Sans"/>
+          <w:b w:val="false"/>
+          <w:bCs w:val="false"/>
+          <w:sz w:val="22"/>
+          <w:szCs w:val="22"/>
+          <w:lang w:val="ru-RU"/>
+        </w:rPr>
+        <w:t>[11] D. Nister and H. Stew ´ enius, “Scalable recognition with a vocab- ´ ulary tree,” in Proceedings of the IEEE Conference on Computer Vision and Pattern Recognition, pp. 2161–2168, 2006</w:t>
       </w:r>
     </w:p>
     <w:sectPr>

</xml_diff>

<commit_message>
Add one article. Add graphs with experiments
</commit_message>
<xml_diff>
--- a/Text.docx
+++ b/Text.docx
@@ -4,6 +4,73 @@
   <w:body>
     <w:p>
       <w:pPr>
+        <w:pStyle w:val="TextBody"/>
+        <w:jc w:val="center"/>
+        <w:rPr/>
+      </w:pPr>
+      <w:bookmarkStart w:id="0" w:name="docs-internal-guid-152ef01f-7fff-d72b-72"/>
+      <w:bookmarkEnd w:id="0"/>
+      <w:r>
+        <w:rPr>
+          <w:rFonts w:ascii="Bitstream Vera Sans" w:hAnsi="Bitstream Vera Sans"/>
+          <w:b/>
+          <w:bCs/>
+          <w:i w:val="false"/>
+          <w:caps w:val="false"/>
+          <w:smallCaps w:val="false"/>
+          <w:strike w:val="false"/>
+          <w:dstrike w:val="false"/>
+          <w:color w:val="auto"/>
+          <w:sz w:val="26"/>
+          <w:szCs w:val="26"/>
+          <w:u w:val="none"/>
+          <w:effect w:val="none"/>
+        </w:rPr>
+        <w:t>Исследование методов быстрого поиска изображений в задаче распознавания лиц</w:t>
+      </w:r>
+    </w:p>
+    <w:p>
+      <w:pPr>
+        <w:pStyle w:val="TextBody"/>
+        <w:jc w:val="center"/>
+        <w:rPr>
+          <w:rFonts w:ascii="Bitstream Vera Sans" w:hAnsi="Bitstream Vera Sans"/>
+          <w:b/>
+          <w:b/>
+          <w:bCs/>
+          <w:i w:val="false"/>
+          <w:i w:val="false"/>
+          <w:caps w:val="false"/>
+          <w:smallCaps w:val="false"/>
+          <w:strike w:val="false"/>
+          <w:dstrike w:val="false"/>
+          <w:color w:val="auto"/>
+          <w:sz w:val="26"/>
+          <w:szCs w:val="26"/>
+          <w:u w:val="none"/>
+          <w:effect w:val="none"/>
+        </w:rPr>
+      </w:pPr>
+      <w:r>
+        <w:rPr>
+          <w:rFonts w:ascii="Bitstream Vera Sans" w:hAnsi="Bitstream Vera Sans"/>
+          <w:b/>
+          <w:bCs/>
+          <w:i w:val="false"/>
+          <w:caps w:val="false"/>
+          <w:smallCaps w:val="false"/>
+          <w:strike w:val="false"/>
+          <w:dstrike w:val="false"/>
+          <w:color w:val="auto"/>
+          <w:sz w:val="26"/>
+          <w:szCs w:val="26"/>
+          <w:u w:val="none"/>
+          <w:effect w:val="none"/>
+        </w:rPr>
+      </w:r>
+    </w:p>
+    <w:p>
+      <w:pPr>
         <w:pStyle w:val="Normal"/>
         <w:rPr>
           <w:rFonts w:ascii="Abyssinica SIL" w:hAnsi="Abyssinica SIL"/>
@@ -28,11 +95,7 @@
     <w:p>
       <w:pPr>
         <w:pStyle w:val="Normal"/>
-        <w:rPr>
-          <w:rFonts w:ascii="Abyssinica SIL" w:hAnsi="Abyssinica SIL"/>
-          <w:sz w:val="22"/>
-          <w:szCs w:val="22"/>
-        </w:rPr>
+        <w:rPr/>
       </w:pPr>
       <w:r>
         <w:rPr>
@@ -87,136 +150,168 @@
       <w:pPr>
         <w:pStyle w:val="Normal"/>
         <w:jc w:val="left"/>
+        <w:rPr/>
+      </w:pPr>
+      <w:r>
+        <w:rPr>
+          <w:rFonts w:ascii="Bitstream Vera Sans" w:hAnsi="Bitstream Vera Sans"/>
+          <w:b w:val="false"/>
+          <w:bCs w:val="false"/>
+          <w:sz w:val="22"/>
+          <w:szCs w:val="22"/>
+          <w:lang w:val="ru-RU"/>
+        </w:rPr>
+        <w:t>В последнее десятилетие визуальный поиск стал широко распространенной функцией многих поисковых систем. Большой объем сохраненных изображений в сети измеряется петабайтами, число которых с каждым днем только увеличивается. В связи с этим эффективный поиск ближайших соседей стал серьезной исследовательской проблемой [1-6]. Потребность быстрого поиска похожих изображений занимает большую нишу в современных приложениях компьютерного зрения, в том числе в задаче распознавания лиц [8]. Социальные сети, правоохранительные органы имеют огромные коллекции изображений лиц, среди которых надо уметь быстро извлекать нужную информацию. Для решения данной проблемы требуются эффективные и масштабируемые алгоритмы поиска с низкими временными затратами. Ожидается, что ответ на запросы к базам данных из миллиардов элементов будет занимать несколько миллисекунд.</w:t>
+      </w:r>
+    </w:p>
+    <w:p>
+      <w:pPr>
+        <w:pStyle w:val="Normal"/>
+        <w:jc w:val="left"/>
+        <w:rPr/>
+      </w:pPr>
+      <w:r>
+        <w:rPr>
+          <w:rFonts w:ascii="Bitstream Vera Sans" w:hAnsi="Bitstream Vera Sans"/>
+          <w:b w:val="false"/>
+          <w:bCs w:val="false"/>
+          <w:sz w:val="22"/>
+          <w:szCs w:val="22"/>
+          <w:lang w:val="ru-RU"/>
+        </w:rPr>
+        <w:t xml:space="preserve">Решение данной задачи можно рассматривать с двух сторон. Во-первых, даже самые современные алгоритмы поиска и обработки лиц на изображении не идеальны. Это открывает просторы для исследований. Во-вторых, подходящая структура данных для поиска может давать многократное увеличение скорости. Среди всех алгоритмов распознавания сверточные нейронные сети (CNN) показывают лучшие результаты поиска лиц на изображении и используются в большинстве исследованиях этой области [8,10]. В связи с этим основной задачей исследования будем считать проблему выбора поисковой структуры данных, а дескрипторы лиц для экспериментов будем строить по одной из общедоступных CNN. </w:t>
+      </w:r>
+    </w:p>
+    <w:p>
+      <w:pPr>
+        <w:pStyle w:val="Normal"/>
+        <w:jc w:val="left"/>
+        <w:rPr>
+          <w:rFonts w:ascii="Bitstream Vera Sans" w:hAnsi="Bitstream Vera Sans"/>
+          <w:sz w:val="22"/>
+          <w:szCs w:val="22"/>
+        </w:rPr>
+      </w:pPr>
+      <w:r>
+        <w:rPr>
+          <w:rFonts w:ascii="Bitstream Vera Sans" w:hAnsi="Bitstream Vera Sans"/>
+          <w:b w:val="false"/>
+          <w:bCs w:val="false"/>
+          <w:sz w:val="22"/>
+          <w:szCs w:val="22"/>
+          <w:lang w:val="ru-RU"/>
+        </w:rPr>
+        <w:t>Все существующие крупномасштабные поисковые системы избегают исчерпывающего поиска путем ограничения конечного набора кандидатов, который рассматривается для запроса. Данный подход называют приближенным поиском ближайших соседей (ANN). Современные алгоритмы ANN имеют три основных реализации: инвертированная индексация [1-6], хеширование [9], многомерная инвертированная индексация основанная на квантовании произведения (PQ) [4,5]. В этой работе основное внимание будет уделено инвертированному индексу и его оптимизации с помощью PQ.</w:t>
+      </w:r>
+    </w:p>
+    <w:p>
+      <w:pPr>
+        <w:pStyle w:val="Normal"/>
+        <w:jc w:val="left"/>
+        <w:rPr/>
+      </w:pPr>
+      <w:r>
+        <w:rPr>
+          <w:rFonts w:ascii="Bitstream Vera Sans" w:hAnsi="Bitstream Vera Sans"/>
+          <w:b w:val="false"/>
+          <w:bCs w:val="false"/>
+          <w:sz w:val="22"/>
+          <w:szCs w:val="22"/>
+          <w:lang w:val="ru-RU"/>
+        </w:rPr>
+        <w:t xml:space="preserve">Структуры индексации разбивают пространство поиска на большое количество непересекающихся областей, и в процессе поиска используются только малая часть коллекции, наиболее близкая к конкретному запросу. Отобранная часть данных образует короткий список кандидатов, и поисковая система исчерпывающе рассчитывает расстояния между запросом и всеми кандидатами. На этом этапе важно, чтобы список кандидатов был коротким, так как вычисление расстояния имеет линейную сложность по данной длине. Метод PQ для ANN используется в двух видах: для построения многомерного инвертированного индекса для приближенного поиска или для кодирования векторов в компактные коды для точного поиска. </w:t>
+      </w:r>
+      <w:bookmarkStart w:id="1" w:name="__DdeLink__770_2158395578"/>
+      <w:r>
+        <w:rPr>
+          <w:rFonts w:ascii="Bitstream Vera Sans" w:hAnsi="Bitstream Vera Sans"/>
+          <w:b w:val="false"/>
+          <w:bCs w:val="false"/>
+          <w:sz w:val="22"/>
+          <w:szCs w:val="22"/>
+          <w:lang w:val="ru-RU"/>
+        </w:rPr>
+        <w:t xml:space="preserve">Идея этих подходов состоит в том, чтобы разложить пространство векторов на большое количество </w:t>
+      </w:r>
+      <w:r>
+        <w:rPr>
+          <w:rFonts w:ascii="Bitstream Vera Sans" w:hAnsi="Bitstream Vera Sans"/>
+          <w:b w:val="false"/>
+          <w:bCs w:val="false"/>
+          <w:sz w:val="22"/>
+          <w:szCs w:val="22"/>
+          <w:lang w:val="ru-RU"/>
+        </w:rPr>
+        <w:t>непересекающихся множеств</w:t>
+      </w:r>
+      <w:r>
+        <w:rPr>
+          <w:rFonts w:ascii="Bitstream Vera Sans" w:hAnsi="Bitstream Vera Sans"/>
+          <w:b w:val="false"/>
+          <w:bCs w:val="false"/>
+          <w:sz w:val="22"/>
+          <w:szCs w:val="22"/>
+          <w:lang w:val="ru-RU"/>
+        </w:rPr>
+        <w:t xml:space="preserve"> и обучить запросы получать доступ к ближайшим </w:t>
+      </w:r>
+      <w:r>
+        <w:rPr>
+          <w:rFonts w:ascii="Bitstream Vera Sans" w:hAnsi="Bitstream Vera Sans"/>
+          <w:b w:val="false"/>
+          <w:bCs w:val="false"/>
+          <w:sz w:val="22"/>
+          <w:szCs w:val="22"/>
+          <w:lang w:val="ru-RU"/>
+        </w:rPr>
+        <w:t>из них</w:t>
+      </w:r>
+      <w:r>
+        <w:rPr>
+          <w:rFonts w:ascii="Bitstream Vera Sans" w:hAnsi="Bitstream Vera Sans"/>
+          <w:b w:val="false"/>
+          <w:bCs w:val="false"/>
+          <w:sz w:val="22"/>
+          <w:szCs w:val="22"/>
+          <w:lang w:val="ru-RU"/>
+        </w:rPr>
+        <w:t>.</w:t>
+      </w:r>
+      <w:bookmarkEnd w:id="1"/>
+    </w:p>
+    <w:p>
+      <w:pPr>
+        <w:pStyle w:val="Normal"/>
+        <w:jc w:val="left"/>
+        <w:rPr>
+          <w:rFonts w:ascii="Bitstream Vera Sans" w:hAnsi="Bitstream Vera Sans"/>
+          <w:sz w:val="22"/>
+          <w:szCs w:val="22"/>
+        </w:rPr>
+      </w:pPr>
+      <w:r>
+        <w:rPr>
+          <w:rFonts w:ascii="Bitstream Vera Sans" w:hAnsi="Bitstream Vera Sans"/>
+          <w:b w:val="false"/>
+          <w:bCs w:val="false"/>
+          <w:sz w:val="22"/>
+          <w:szCs w:val="22"/>
+          <w:lang w:val="ru-RU"/>
+        </w:rPr>
+        <w:t>Первая структура индексации, способная работать с миллиардным набором данных, была представлена в [1]. Она была основана на структуре инвертированного индекса, которая разбивает пространство признаков на диаграмму Вороного. Каждая область задается свои центроидом, который предварительно обучили алгоритмом K-средних. Было показано, что эта система достигает разумных скоростей поиска порядка нескольких десятков миллисекунд. Позже обобщение структуры инвертированного индекса было предложено в [3]. В этой работе был представлен инвертированный многомерный индекс или мультииндекс (IMI), который разбивает пространство признаков на несколько ортогональных подпространств и разбивает каждое подпространство на диаграммы Вороного независимо. Декартово произведение такого разбиения образует неявное разбиение всего пространства поиска. Обе эти структуры обладают своими недостатками, которые можно устранить с помощью различных оптимизаций PQ [6,7].</w:t>
+      </w:r>
+    </w:p>
+    <w:p>
+      <w:pPr>
+        <w:pStyle w:val="Normal"/>
+        <w:jc w:val="left"/>
         <w:rPr>
           <w:rFonts w:ascii="Abyssinica SIL" w:hAnsi="Abyssinica SIL"/>
           <w:sz w:val="22"/>
           <w:szCs w:val="22"/>
         </w:rPr>
       </w:pPr>
-      <w:r>
-        <w:rPr>
-          <w:rFonts w:ascii="Bitstream Vera Sans" w:hAnsi="Bitstream Vera Sans"/>
-          <w:b w:val="false"/>
-          <w:bCs w:val="false"/>
-          <w:sz w:val="22"/>
-          <w:szCs w:val="22"/>
-          <w:lang w:val="ru-RU"/>
-        </w:rPr>
-        <w:t>В последнее десятилетие визуальный поиск стал широко распространенной функцией многих поисковых систем. В связи с этим эффективный поиск ближайших соседей стал серьезной исследовательской проблемой [1-6]. Потребность быстрого поиска похожих изображений занимает большую нишу в современных приложениях компьютерного зрения, в том числе в задаче распознавания лиц [8]. Социальные сети, правоохранительные органы имеют огромные коллекции изображений лиц, среди которых надо уметь быстро извлекать нужную информацию. Для решения данной проблемы требуются эффективные и масштабируемые алгоритмы поиска с низкими временными затратами. Ожидается, что ответ на запросы к базам данных из миллиардов элементов будет занимать несколько миллисекунд.</w:t>
-      </w:r>
-    </w:p>
-    <w:p>
-      <w:pPr>
-        <w:pStyle w:val="Normal"/>
-        <w:jc w:val="left"/>
-        <w:rPr>
-          <w:rFonts w:ascii="Bitstream Vera Sans" w:hAnsi="Bitstream Vera Sans"/>
-          <w:sz w:val="22"/>
-          <w:szCs w:val="22"/>
-        </w:rPr>
-      </w:pPr>
-      <w:r>
-        <w:rPr>
-          <w:rFonts w:ascii="Bitstream Vera Sans" w:hAnsi="Bitstream Vera Sans"/>
-          <w:b w:val="false"/>
-          <w:bCs w:val="false"/>
-          <w:sz w:val="22"/>
-          <w:szCs w:val="22"/>
-          <w:lang w:val="ru-RU"/>
-        </w:rPr>
-        <w:t>Решение данной задачи можно рассматривать с двух сторон. Во-первых, даже самые современные алгоритмы поиска и обработки лиц на изображении не идеальны. Это открывает просторы для исследований. Во-вторых, подходящая структура данных для поиска может давать многократное увеличение скорости. Среди всех алгоритмов распознавания сверточные нейронные сети (CNN) показывают лучшие результаты поиска лиц на изображении и используются в большинстве исследованиях этой области [8,10].В связи с этим основной задачей исследования будем считать проблему выбора поисковой структуры данных, а дескрипторы лиц для экспериментов будем строить по одной из общедоступных CNN.</w:t>
-      </w:r>
-    </w:p>
-    <w:p>
-      <w:pPr>
-        <w:pStyle w:val="Normal"/>
-        <w:jc w:val="left"/>
-        <w:rPr>
-          <w:rFonts w:ascii="Bitstream Vera Sans" w:hAnsi="Bitstream Vera Sans"/>
-          <w:sz w:val="22"/>
-          <w:szCs w:val="22"/>
-        </w:rPr>
-      </w:pPr>
-      <w:r>
-        <w:rPr>
-          <w:rFonts w:ascii="Bitstream Vera Sans" w:hAnsi="Bitstream Vera Sans"/>
-          <w:b w:val="false"/>
-          <w:bCs w:val="false"/>
-          <w:sz w:val="22"/>
-          <w:szCs w:val="22"/>
-          <w:lang w:val="ru-RU"/>
-        </w:rPr>
-        <w:t>Все существующие крупномасштабные поисковые системы избегают исчерпывающего поиска путем ограничения конечного набора кандидатов, который рассматривается для запроса. Данный подход называют приближенным поиском ближайших соседей (ANN). Современные алгоритмы ANN имеют три основных реализации: инвертированная индексация [1-6], хеширование [9], многомерная инвертированная индексация основанная на квантовании произведения (PQ) [4,5]. В этой работе основное внимание будет уделено инвертированному индексу и его оптимизации с помощью PQ.</w:t>
-      </w:r>
-    </w:p>
-    <w:p>
-      <w:pPr>
-        <w:pStyle w:val="Normal"/>
-        <w:jc w:val="left"/>
-        <w:rPr>
-          <w:rFonts w:ascii="Bitstream Vera Sans" w:hAnsi="Bitstream Vera Sans"/>
-          <w:sz w:val="22"/>
-          <w:szCs w:val="22"/>
-        </w:rPr>
-      </w:pPr>
-      <w:r>
-        <w:rPr>
-          <w:rFonts w:ascii="Bitstream Vera Sans" w:hAnsi="Bitstream Vera Sans"/>
-          <w:b w:val="false"/>
-          <w:bCs w:val="false"/>
-          <w:sz w:val="22"/>
-          <w:szCs w:val="22"/>
-          <w:lang w:val="ru-RU"/>
-        </w:rPr>
-        <w:t xml:space="preserve">Структуры индексации разбивают пространство поиска на большое количество непересекающихся областей, и в процессе поиска используются только малая часть коллекции, наиболее близкая к конкретному запросу. Отобранная часть данных образует короткий список кандидатов, и поисковая система исчерпывающе рассчитывает расстояния между запросом и всеми кандидатами. На этом этапе важно, чтобы список кандидатов был коротким, так как вычисление расстояния имеет линейную сложность по данной длине. Метод PQ для ANN используется в двух видах: для построения многомерного инвертированного индекса для приближенного поиска или для кодирования векторов в компактные коды для точного поиска. </w:t>
-      </w:r>
-      <w:bookmarkStart w:id="0" w:name="__DdeLink__770_2158395578"/>
-      <w:r>
-        <w:rPr>
-          <w:rFonts w:ascii="Bitstream Vera Sans" w:hAnsi="Bitstream Vera Sans"/>
-          <w:b w:val="false"/>
-          <w:bCs w:val="false"/>
-          <w:sz w:val="22"/>
-          <w:szCs w:val="22"/>
-          <w:lang w:val="ru-RU"/>
-        </w:rPr>
-        <w:t>Идея этих подходов состоит в том, чтобы разложить пространство векторов на большое количество подпространств и обучить запросы получать доступ к ближайшим подпространствам.</w:t>
-      </w:r>
-      <w:bookmarkEnd w:id="0"/>
-    </w:p>
-    <w:p>
-      <w:pPr>
-        <w:pStyle w:val="Normal"/>
-        <w:jc w:val="left"/>
-        <w:rPr>
-          <w:rFonts w:ascii="Bitstream Vera Sans" w:hAnsi="Bitstream Vera Sans"/>
-          <w:sz w:val="22"/>
-          <w:szCs w:val="22"/>
-        </w:rPr>
-      </w:pPr>
-      <w:r>
-        <w:rPr>
-          <w:rFonts w:ascii="Bitstream Vera Sans" w:hAnsi="Bitstream Vera Sans"/>
-          <w:b w:val="false"/>
-          <w:bCs w:val="false"/>
-          <w:sz w:val="22"/>
-          <w:szCs w:val="22"/>
-          <w:lang w:val="ru-RU"/>
-        </w:rPr>
-        <w:t>Первая структура индексации, способная работать с миллиардным набором данных, была представлена в [1]. Она была основана на структуре инвертированного индекса, которая разбивает пространство признаков на диаграмму Вороного. Каждая область задается свои центроидом, который предварительно обучили алгоритмом K-средних. Было показано, что эта система достигает разумных скоростей поиска порядка нескольких десятков миллисекунд. Позже обобщение структуры инвертированного индекса было предложено в [3]. В этой работе был представлен инвертированный многомерный индекс или мультииндекс (IMI), который разбивает пространство признаков на несколько ортогональных подпространств и разбивает каждое подпространство на диаграммы Вороного независимо. Декартово произведение такого разбиения образует неявное разбиение всего пространства поиска. Обе эти структуры обладают своими недостатками, которые можно устранить с помощью различных оптимизаций PQ [6,7].</w:t>
-      </w:r>
-    </w:p>
-    <w:p>
-      <w:pPr>
-        <w:pStyle w:val="Normal"/>
-        <w:jc w:val="left"/>
-        <w:rPr>
-          <w:rFonts w:ascii="Abyssinica SIL" w:hAnsi="Abyssinica SIL"/>
-          <w:sz w:val="22"/>
-          <w:szCs w:val="22"/>
-        </w:rPr>
-      </w:pPr>
-      <w:bookmarkStart w:id="1" w:name="__DdeLink__787_2623253386"/>
+      <w:bookmarkStart w:id="2" w:name="__DdeLink__787_2623253386"/>
       <w:r>
         <w:rPr>
           <w:rFonts w:ascii="Bitstream Vera Sans" w:hAnsi="Bitstream Vera Sans"/>
@@ -228,7 +323,7 @@
         </w:rPr>
         <w:t>В данной работе будет описано несколько современных архитектур индексирования и путем экспериментов исследована применимость данного подходя для задачи распознавания лиц.</w:t>
       </w:r>
-      <w:bookmarkEnd w:id="1"/>
+      <w:bookmarkEnd w:id="2"/>
     </w:p>
     <w:p>
       <w:pPr>
@@ -306,86 +401,6 @@
       <w:pPr>
         <w:pStyle w:val="Normal"/>
         <w:jc w:val="left"/>
-        <w:rPr>
-          <w:b w:val="false"/>
-          <w:b w:val="false"/>
-          <w:bCs w:val="false"/>
-        </w:rPr>
-      </w:pPr>
-      <w:r>
-        <w:rPr>
-          <w:rFonts w:ascii="Bitstream Vera Sans" w:hAnsi="Bitstream Vera Sans"/>
-          <w:b w:val="false"/>
-          <w:bCs w:val="false"/>
-          <w:sz w:val="22"/>
-          <w:szCs w:val="22"/>
-          <w:lang w:val="ru-RU"/>
-        </w:rPr>
-        <w:t>Главной задачей данной работы является проверка современных индексных структур быстрого поиска в задаче распознавания лиц. Считается, что выделением лица на изображении и построением его признаков занимаются алгоритмы общедоступных сверточных нейронных сетей. Работа будет производится в рамках заранее подготовленных 128-мерных векторов, по одному для каждого изображения. Время построения каждого вектора учитывать не будем, так как во всех алгоритмах будет использоваться одна и та же нейронная сеть. Также не будем учитывать, но обратим внимание на время обучения индексных структур, так как для разных алгоритмов оно может отличаться на порядки.</w:t>
-      </w:r>
-    </w:p>
-    <w:p>
-      <w:pPr>
-        <w:pStyle w:val="Normal"/>
-        <w:jc w:val="left"/>
-        <w:rPr>
-          <w:rFonts w:ascii="Bitstream Vera Sans" w:hAnsi="Bitstream Vera Sans"/>
-          <w:sz w:val="22"/>
-          <w:szCs w:val="22"/>
-          <w:lang w:val="ru-RU"/>
-        </w:rPr>
-      </w:pPr>
-      <w:r>
-        <w:rPr>
-          <w:rFonts w:ascii="Bitstream Vera Sans" w:hAnsi="Bitstream Vera Sans"/>
-          <w:sz w:val="22"/>
-          <w:szCs w:val="22"/>
-          <w:lang w:val="ru-RU"/>
-        </w:rPr>
-      </w:r>
-    </w:p>
-    <w:p>
-      <w:pPr>
-        <w:pStyle w:val="Normal"/>
-        <w:jc w:val="left"/>
-        <w:rPr>
-          <w:b w:val="false"/>
-          <w:b w:val="false"/>
-          <w:bCs w:val="false"/>
-        </w:rPr>
-      </w:pPr>
-      <w:r>
-        <w:rPr>
-          <w:rFonts w:ascii="Bitstream Vera Sans" w:hAnsi="Bitstream Vera Sans"/>
-          <w:b w:val="false"/>
-          <w:bCs w:val="false"/>
-          <w:sz w:val="22"/>
-          <w:szCs w:val="22"/>
-          <w:lang w:val="ru-RU"/>
-        </w:rPr>
-        <w:t xml:space="preserve">Проверка заключается в измерении среднего времени поиска похожих лиц в большой коллекции изображений. Время, затраченное на поиск k (k = 1, 5, 10, 30, 50, 100) ближайших соседей будет основным критерием скорости алгоритма. Помимо скорости надо учитывать точность поиска. Во всех приведенных статьях точность измерялась как процент истинных ближайших соседей среди k найденных, где истинные ближайшие соседи определялись точным евклидовым расстоянием. В связи со спецификой нашей задачи, наиболее правильным вариантом измерения точности будет получение процента лиц, отмеченных так же, как и запрос, среди k найденных ближайших соседей. </w:t>
-      </w:r>
-    </w:p>
-    <w:p>
-      <w:pPr>
-        <w:pStyle w:val="Normal"/>
-        <w:jc w:val="left"/>
-        <w:rPr>
-          <w:rFonts w:ascii="Bitstream Vera Sans" w:hAnsi="Bitstream Vera Sans"/>
-          <w:lang w:val="ru-RU"/>
-        </w:rPr>
-      </w:pPr>
-      <w:r>
-        <w:rPr>
-          <w:rFonts w:ascii="Bitstream Vera Sans" w:hAnsi="Bitstream Vera Sans"/>
-          <w:lang w:val="ru-RU"/>
-        </w:rPr>
-      </w:r>
-    </w:p>
-    <w:p>
-      <w:pPr>
-        <w:pStyle w:val="Normal"/>
-        <w:jc w:val="left"/>
         <w:rPr/>
       </w:pPr>
       <w:r>
@@ -393,9 +408,543 @@
           <w:rFonts w:ascii="Bitstream Vera Sans" w:hAnsi="Bitstream Vera Sans"/>
           <w:b w:val="false"/>
           <w:bCs w:val="false"/>
-          <w:lang w:val="ru-RU"/>
-        </w:rPr>
-        <w:t>Для применимости данного подхода к реальным задачам требуемая скорость поиска не  должна превышать нескольких миллисекунд. А точность должна быть в пределе допустимой для выбранного алгоритма, то есть не сильно отличаться от приводимой в статьях. В качестве вывода следует оценить эти показатели и сформулировать возможные пути улучшения.</w:t>
+          <w:sz w:val="22"/>
+          <w:szCs w:val="22"/>
+          <w:lang w:val="ru-RU"/>
+        </w:rPr>
+        <w:t>Главной задачей данной работы является исследование современных индексных структур быстрого поиска</w:t>
+      </w:r>
+      <w:r>
+        <w:rPr>
+          <w:rFonts w:ascii="Bitstream Vera Sans" w:hAnsi="Bitstream Vera Sans"/>
+          <w:b w:val="false"/>
+          <w:bCs w:val="false"/>
+          <w:sz w:val="22"/>
+          <w:szCs w:val="22"/>
+          <w:highlight w:val="yellow"/>
+          <w:lang w:val="ru-RU"/>
+        </w:rPr>
+        <w:t xml:space="preserve"> и поверка их эффективности в задаче распознавания лиц.</w:t>
+      </w:r>
+      <w:r>
+        <w:rPr>
+          <w:rFonts w:ascii="Bitstream Vera Sans" w:hAnsi="Bitstream Vera Sans"/>
+          <w:b w:val="false"/>
+          <w:bCs w:val="false"/>
+          <w:sz w:val="22"/>
+          <w:szCs w:val="22"/>
+          <w:lang w:val="ru-RU"/>
+        </w:rPr>
+        <w:t xml:space="preserve"> Считается, что выделением лица на изображении и построением его признаков занимаются алгоритмы общедоступных сверточных нейронных сетей. Работа будет производится в рамках заранее подготовленных 128-мерных векторов, по одному для каждого изображения. Время построения каждого вектора учитывать не будем, так как во всех алгоритмах будет использоваться одна и та же нейронная сеть. Также не будем учитывать, но обратим внимание на время обучения индексных структур, так как для разных алгоритмов оно может отличаться на порядки.</w:t>
+      </w:r>
+    </w:p>
+    <w:p>
+      <w:pPr>
+        <w:pStyle w:val="Normal"/>
+        <w:jc w:val="left"/>
+        <w:rPr>
+          <w:rFonts w:ascii="Bitstream Vera Sans" w:hAnsi="Bitstream Vera Sans"/>
+          <w:sz w:val="22"/>
+          <w:szCs w:val="22"/>
+          <w:lang w:val="ru-RU"/>
+        </w:rPr>
+      </w:pPr>
+      <w:r>
+        <w:rPr>
+          <w:rFonts w:ascii="Bitstream Vera Sans" w:hAnsi="Bitstream Vera Sans"/>
+          <w:sz w:val="22"/>
+          <w:szCs w:val="22"/>
+          <w:lang w:val="ru-RU"/>
+        </w:rPr>
+      </w:r>
+    </w:p>
+    <w:p>
+      <w:pPr>
+        <w:pStyle w:val="Normal"/>
+        <w:jc w:val="left"/>
+        <w:rPr/>
+      </w:pPr>
+      <w:r>
+        <w:rPr>
+          <w:rFonts w:ascii="Bitstream Vera Sans" w:hAnsi="Bitstream Vera Sans"/>
+          <w:b w:val="false"/>
+          <w:bCs w:val="false"/>
+          <w:sz w:val="22"/>
+          <w:szCs w:val="22"/>
+          <w:lang w:val="ru-RU"/>
+        </w:rPr>
+        <w:t xml:space="preserve">Проверка заключается в измерении среднего времени поиска похожих лиц в большой коллекции изображений. Время, затраченное на поиск k (k = 1, 5, 10, 30, 50, 100) ближайших соседей будет основным критерием скорости алгоритма. </w:t>
+      </w:r>
+      <w:r>
+        <w:rPr>
+          <w:rFonts w:ascii="Bitstream Vera Sans" w:hAnsi="Bitstream Vera Sans"/>
+          <w:b w:val="false"/>
+          <w:bCs w:val="false"/>
+          <w:sz w:val="22"/>
+          <w:szCs w:val="22"/>
+          <w:highlight w:val="yellow"/>
+          <w:lang w:val="ru-RU"/>
+        </w:rPr>
+        <w:t xml:space="preserve">Помимо скорости </w:t>
+      </w:r>
+      <w:r>
+        <w:rPr>
+          <w:rFonts w:ascii="Bitstream Vera Sans" w:hAnsi="Bitstream Vera Sans"/>
+          <w:b w:val="false"/>
+          <w:bCs w:val="false"/>
+          <w:sz w:val="22"/>
+          <w:szCs w:val="22"/>
+          <w:highlight w:val="yellow"/>
+          <w:lang w:val="ru-RU"/>
+        </w:rPr>
+        <w:t>важно</w:t>
+      </w:r>
+      <w:r>
+        <w:rPr>
+          <w:rFonts w:ascii="Bitstream Vera Sans" w:hAnsi="Bitstream Vera Sans"/>
+          <w:b w:val="false"/>
+          <w:bCs w:val="false"/>
+          <w:sz w:val="22"/>
+          <w:szCs w:val="22"/>
+          <w:highlight w:val="yellow"/>
+          <w:lang w:val="ru-RU"/>
+        </w:rPr>
+        <w:t xml:space="preserve"> учитывать точность поиска. Во всех </w:t>
+      </w:r>
+      <w:r>
+        <w:rPr>
+          <w:rFonts w:ascii="Bitstream Vera Sans" w:hAnsi="Bitstream Vera Sans"/>
+          <w:b w:val="false"/>
+          <w:bCs w:val="false"/>
+          <w:sz w:val="22"/>
+          <w:szCs w:val="22"/>
+          <w:highlight w:val="yellow"/>
+          <w:lang w:val="ru-RU"/>
+        </w:rPr>
+        <w:t>сопутствующих</w:t>
+      </w:r>
+      <w:r>
+        <w:rPr>
+          <w:rFonts w:ascii="Bitstream Vera Sans" w:hAnsi="Bitstream Vera Sans"/>
+          <w:b w:val="false"/>
+          <w:bCs w:val="false"/>
+          <w:sz w:val="22"/>
+          <w:szCs w:val="22"/>
+          <w:highlight w:val="yellow"/>
+          <w:lang w:val="ru-RU"/>
+        </w:rPr>
+        <w:t xml:space="preserve"> </w:t>
+      </w:r>
+      <w:r>
+        <w:rPr>
+          <w:rFonts w:ascii="Bitstream Vera Sans" w:hAnsi="Bitstream Vera Sans"/>
+          <w:b w:val="false"/>
+          <w:bCs w:val="false"/>
+          <w:sz w:val="22"/>
+          <w:szCs w:val="22"/>
+          <w:highlight w:val="yellow"/>
+          <w:lang w:val="ru-RU"/>
+        </w:rPr>
+        <w:t>работах [1,3,5,6,7]</w:t>
+      </w:r>
+      <w:r>
+        <w:rPr>
+          <w:rFonts w:ascii="Bitstream Vera Sans" w:hAnsi="Bitstream Vera Sans"/>
+          <w:b w:val="false"/>
+          <w:bCs w:val="false"/>
+          <w:sz w:val="22"/>
+          <w:szCs w:val="22"/>
+          <w:highlight w:val="yellow"/>
+          <w:lang w:val="ru-RU"/>
+        </w:rPr>
+        <w:t xml:space="preserve"> точность измерялась как процент истинных ближайших соседей среди k найденных, где истинные ближайшие соседи определялись точным евклидовым расстоянием. </w:t>
+      </w:r>
+      <w:r>
+        <w:rPr>
+          <w:rFonts w:ascii="Bitstream Vera Sans" w:hAnsi="Bitstream Vera Sans"/>
+          <w:b w:val="false"/>
+          <w:bCs w:val="false"/>
+          <w:sz w:val="22"/>
+          <w:szCs w:val="22"/>
+          <w:highlight w:val="yellow"/>
+          <w:lang w:val="ru-RU"/>
+        </w:rPr>
+        <w:t>Использова</w:t>
+      </w:r>
+      <w:r>
+        <w:rPr>
+          <w:rFonts w:ascii="Bitstream Vera Sans" w:hAnsi="Bitstream Vera Sans"/>
+          <w:b w:val="false"/>
+          <w:bCs w:val="false"/>
+          <w:sz w:val="22"/>
+          <w:szCs w:val="22"/>
+          <w:highlight w:val="yellow"/>
+          <w:lang w:val="ru-RU"/>
+        </w:rPr>
+        <w:t>ть</w:t>
+      </w:r>
+      <w:r>
+        <w:rPr>
+          <w:rFonts w:ascii="Bitstream Vera Sans" w:hAnsi="Bitstream Vera Sans"/>
+          <w:b w:val="false"/>
+          <w:bCs w:val="false"/>
+          <w:sz w:val="22"/>
+          <w:szCs w:val="22"/>
+          <w:highlight w:val="yellow"/>
+          <w:lang w:val="ru-RU"/>
+        </w:rPr>
+        <w:t xml:space="preserve"> данн</w:t>
+      </w:r>
+      <w:r>
+        <w:rPr>
+          <w:rFonts w:ascii="Bitstream Vera Sans" w:hAnsi="Bitstream Vera Sans"/>
+          <w:b w:val="false"/>
+          <w:bCs w:val="false"/>
+          <w:sz w:val="22"/>
+          <w:szCs w:val="22"/>
+          <w:highlight w:val="yellow"/>
+          <w:lang w:val="ru-RU"/>
+        </w:rPr>
+        <w:t>ую</w:t>
+      </w:r>
+      <w:r>
+        <w:rPr>
+          <w:rFonts w:ascii="Bitstream Vera Sans" w:hAnsi="Bitstream Vera Sans"/>
+          <w:b w:val="false"/>
+          <w:bCs w:val="false"/>
+          <w:sz w:val="22"/>
+          <w:szCs w:val="22"/>
+          <w:highlight w:val="yellow"/>
+          <w:lang w:val="ru-RU"/>
+        </w:rPr>
+        <w:t xml:space="preserve"> метрик</w:t>
+      </w:r>
+      <w:r>
+        <w:rPr>
+          <w:rFonts w:ascii="Bitstream Vera Sans" w:hAnsi="Bitstream Vera Sans"/>
+          <w:b w:val="false"/>
+          <w:bCs w:val="false"/>
+          <w:sz w:val="22"/>
+          <w:szCs w:val="22"/>
+          <w:highlight w:val="yellow"/>
+          <w:lang w:val="ru-RU"/>
+        </w:rPr>
+        <w:t>у</w:t>
+      </w:r>
+      <w:r>
+        <w:rPr>
+          <w:rFonts w:ascii="Bitstream Vera Sans" w:hAnsi="Bitstream Vera Sans"/>
+          <w:b w:val="false"/>
+          <w:bCs w:val="false"/>
+          <w:sz w:val="22"/>
+          <w:szCs w:val="22"/>
+          <w:highlight w:val="yellow"/>
+          <w:lang w:val="ru-RU"/>
+        </w:rPr>
+        <w:t xml:space="preserve"> </w:t>
+      </w:r>
+      <w:r>
+        <w:rPr>
+          <w:rFonts w:ascii="Bitstream Vera Sans" w:hAnsi="Bitstream Vera Sans"/>
+          <w:b w:val="false"/>
+          <w:bCs w:val="false"/>
+          <w:sz w:val="22"/>
+          <w:szCs w:val="22"/>
+          <w:highlight w:val="yellow"/>
+          <w:lang w:val="ru-RU"/>
+        </w:rPr>
+        <w:t>в этой работе следует аккуратно, так как она не отражает природы исследуемой области, а указывает только лишь на качество используемого алгоритма, который и без того много лет тестируется и улучшается.</w:t>
+      </w:r>
+      <w:r>
+        <w:rPr>
+          <w:rFonts w:ascii="Bitstream Vera Sans" w:hAnsi="Bitstream Vera Sans"/>
+          <w:b w:val="false"/>
+          <w:bCs w:val="false"/>
+          <w:sz w:val="22"/>
+          <w:szCs w:val="22"/>
+          <w:lang w:val="ru-RU"/>
+        </w:rPr>
+        <w:t xml:space="preserve"> </w:t>
+      </w:r>
+      <w:r>
+        <w:rPr>
+          <w:rFonts w:ascii="Bitstream Vera Sans" w:hAnsi="Bitstream Vera Sans"/>
+          <w:b w:val="false"/>
+          <w:bCs w:val="false"/>
+          <w:sz w:val="22"/>
+          <w:szCs w:val="22"/>
+          <w:lang w:val="ru-RU"/>
+        </w:rPr>
+        <w:t>В связи со спецификой нашей задачи, наиболее правильным вариантом измерения точности будет получение процента лиц, отмеченных так же, как и запрос, среди k найденных ближайших соседей.</w:t>
+      </w:r>
+      <w:r>
+        <w:rPr>
+          <w:rFonts w:ascii="Bitstream Vera Sans" w:hAnsi="Bitstream Vera Sans"/>
+          <w:b w:val="false"/>
+          <w:bCs w:val="false"/>
+          <w:sz w:val="22"/>
+          <w:szCs w:val="22"/>
+          <w:highlight w:val="yellow"/>
+          <w:lang w:val="ru-RU"/>
+        </w:rPr>
+        <w:t xml:space="preserve"> Также в качестве альтернативного показателя качества будем измерять частоту вхождения каждого лица в k ближайших соседей. В случае совпадения лица запроса и лица с наибольшей частотой будем говорить об успешном распознавании. </w:t>
+      </w:r>
+      <w:r>
+        <w:rPr>
+          <w:rFonts w:ascii="Bitstream Vera Sans" w:hAnsi="Bitstream Vera Sans"/>
+          <w:b w:val="false"/>
+          <w:bCs w:val="false"/>
+          <w:sz w:val="22"/>
+          <w:szCs w:val="22"/>
+          <w:highlight w:val="yellow"/>
+          <w:lang w:val="ru-RU"/>
+        </w:rPr>
+        <w:t>Эт</w:t>
+      </w:r>
+      <w:r>
+        <w:rPr>
+          <w:rFonts w:ascii="Bitstream Vera Sans" w:hAnsi="Bitstream Vera Sans"/>
+          <w:b w:val="false"/>
+          <w:bCs w:val="false"/>
+          <w:sz w:val="22"/>
+          <w:szCs w:val="22"/>
+          <w:highlight w:val="yellow"/>
+          <w:lang w:val="ru-RU"/>
+        </w:rPr>
+        <w:t>а метрика является самой популярной с сфере распознавания лиц.</w:t>
+      </w:r>
+    </w:p>
+    <w:p>
+      <w:pPr>
+        <w:pStyle w:val="Normal"/>
+        <w:jc w:val="left"/>
+        <w:rPr>
+          <w:rFonts w:ascii="Bitstream Vera Sans" w:hAnsi="Bitstream Vera Sans"/>
+          <w:lang w:val="ru-RU"/>
+        </w:rPr>
+      </w:pPr>
+      <w:r>
+        <w:rPr>
+          <w:rFonts w:ascii="Bitstream Vera Sans" w:hAnsi="Bitstream Vera Sans"/>
+          <w:lang w:val="ru-RU"/>
+        </w:rPr>
+      </w:r>
+    </w:p>
+    <w:p>
+      <w:pPr>
+        <w:pStyle w:val="Normal"/>
+        <w:jc w:val="left"/>
+        <w:rPr>
+          <w:highlight w:val="yellow"/>
+        </w:rPr>
+      </w:pPr>
+      <w:r>
+        <w:rPr>
+          <w:rFonts w:ascii="Bitstream Vera Sans" w:hAnsi="Bitstream Vera Sans"/>
+          <w:b w:val="false"/>
+          <w:bCs w:val="false"/>
+          <w:highlight w:val="yellow"/>
+          <w:lang w:val="ru-RU"/>
+        </w:rPr>
+        <w:t xml:space="preserve">Для применимости данного подхода к реальным задачам </w:t>
+      </w:r>
+      <w:r>
+        <w:rPr>
+          <w:rFonts w:ascii="Bitstream Vera Sans" w:hAnsi="Bitstream Vera Sans"/>
+          <w:b w:val="false"/>
+          <w:bCs w:val="false"/>
+          <w:highlight w:val="yellow"/>
+          <w:lang w:val="ru-RU"/>
+        </w:rPr>
+        <w:t>алгоритм должен удовлетворять нескольким требованиям:</w:t>
+      </w:r>
+    </w:p>
+    <w:p>
+      <w:pPr>
+        <w:pStyle w:val="Normal"/>
+        <w:jc w:val="left"/>
+        <w:rPr>
+          <w:highlight w:val="yellow"/>
+        </w:rPr>
+      </w:pPr>
+      <w:r>
+        <w:rPr>
+          <w:rFonts w:ascii="Bitstream Vera Sans" w:hAnsi="Bitstream Vera Sans"/>
+          <w:b w:val="false"/>
+          <w:bCs w:val="false"/>
+          <w:highlight w:val="yellow"/>
+          <w:lang w:val="ru-RU"/>
+        </w:rPr>
+        <w:t>1) с</w:t>
+      </w:r>
+      <w:r>
+        <w:rPr>
+          <w:rFonts w:ascii="Bitstream Vera Sans" w:hAnsi="Bitstream Vera Sans"/>
+          <w:b w:val="false"/>
+          <w:bCs w:val="false"/>
+          <w:highlight w:val="yellow"/>
+          <w:lang w:val="ru-RU"/>
+        </w:rPr>
+        <w:t xml:space="preserve">корость поиска </w:t>
+      </w:r>
+      <w:r>
+        <w:rPr>
+          <w:rFonts w:ascii="Bitstream Vera Sans" w:hAnsi="Bitstream Vera Sans"/>
+          <w:b w:val="false"/>
+          <w:bCs w:val="false"/>
+          <w:highlight w:val="yellow"/>
+          <w:lang w:val="ru-RU"/>
+        </w:rPr>
+        <w:t xml:space="preserve">в большом объеме изображений </w:t>
+      </w:r>
+      <w:r>
+        <w:rPr>
+          <w:rFonts w:ascii="Bitstream Vera Sans" w:hAnsi="Bitstream Vera Sans"/>
+          <w:b w:val="false"/>
+          <w:bCs w:val="false"/>
+          <w:highlight w:val="yellow"/>
+          <w:lang w:val="ru-RU"/>
+        </w:rPr>
+        <w:t>не должна превышать нескольких миллисекунд</w:t>
+      </w:r>
+      <w:r>
+        <w:rPr>
+          <w:rFonts w:ascii="Bitstream Vera Sans" w:hAnsi="Bitstream Vera Sans"/>
+          <w:b w:val="false"/>
+          <w:bCs w:val="false"/>
+          <w:highlight w:val="yellow"/>
+          <w:lang w:val="ru-RU"/>
+        </w:rPr>
+        <w:t>;</w:t>
+      </w:r>
+    </w:p>
+    <w:p>
+      <w:pPr>
+        <w:pStyle w:val="Normal"/>
+        <w:jc w:val="left"/>
+        <w:rPr>
+          <w:highlight w:val="yellow"/>
+        </w:rPr>
+      </w:pPr>
+      <w:r>
+        <w:rPr>
+          <w:rFonts w:ascii="Bitstream Vera Sans" w:hAnsi="Bitstream Vera Sans"/>
+          <w:b w:val="false"/>
+          <w:bCs w:val="false"/>
+          <w:highlight w:val="yellow"/>
+          <w:lang w:val="ru-RU"/>
+        </w:rPr>
+        <w:t xml:space="preserve">2) </w:t>
+      </w:r>
+      <w:r>
+        <w:rPr>
+          <w:rFonts w:ascii="Bitstream Vera Sans" w:hAnsi="Bitstream Vera Sans"/>
+          <w:b w:val="false"/>
+          <w:bCs w:val="false"/>
+          <w:highlight w:val="yellow"/>
+          <w:lang w:val="ru-RU"/>
+        </w:rPr>
+        <w:t xml:space="preserve">точность </w:t>
+      </w:r>
+      <w:r>
+        <w:rPr>
+          <w:rFonts w:ascii="Bitstream Vera Sans" w:hAnsi="Bitstream Vera Sans"/>
+          <w:b w:val="false"/>
+          <w:bCs w:val="false"/>
+          <w:highlight w:val="yellow"/>
+          <w:lang w:val="ru-RU"/>
+        </w:rPr>
+        <w:t xml:space="preserve">поиска </w:t>
+      </w:r>
+      <w:r>
+        <w:rPr>
+          <w:rFonts w:ascii="Bitstream Vera Sans" w:hAnsi="Bitstream Vera Sans"/>
+          <w:b w:val="false"/>
+          <w:bCs w:val="false"/>
+          <w:highlight w:val="yellow"/>
+          <w:lang w:val="ru-RU"/>
+        </w:rPr>
+        <w:t>должна быть в пределе допустимой для выбранного алгоритма, то есть не сильно отличаться от приводимой в статьях.</w:t>
+      </w:r>
+    </w:p>
+    <w:p>
+      <w:pPr>
+        <w:pStyle w:val="Normal"/>
+        <w:jc w:val="left"/>
+        <w:rPr>
+          <w:highlight w:val="yellow"/>
+        </w:rPr>
+      </w:pPr>
+      <w:r>
+        <w:rPr>
+          <w:rFonts w:ascii="Bitstream Vera Sans" w:hAnsi="Bitstream Vera Sans"/>
+          <w:b w:val="false"/>
+          <w:bCs w:val="false"/>
+          <w:highlight w:val="yellow"/>
+          <w:lang w:val="ru-RU"/>
+        </w:rPr>
+        <w:t xml:space="preserve"> </w:t>
+      </w:r>
+    </w:p>
+    <w:p>
+      <w:pPr>
+        <w:pStyle w:val="Normal"/>
+        <w:jc w:val="left"/>
+        <w:rPr/>
+      </w:pPr>
+      <w:r>
+        <w:rPr>
+          <w:rFonts w:ascii="Bitstream Vera Sans" w:hAnsi="Bitstream Vera Sans"/>
+          <w:b w:val="false"/>
+          <w:bCs w:val="false"/>
+          <w:lang w:val="ru-RU"/>
+        </w:rPr>
+        <w:t xml:space="preserve">В качестве вывода следует оценить эти показатели </w:t>
+      </w:r>
+      <w:r>
+        <w:rPr>
+          <w:rFonts w:ascii="Bitstream Vera Sans" w:hAnsi="Bitstream Vera Sans"/>
+          <w:b w:val="false"/>
+          <w:bCs w:val="false"/>
+          <w:lang w:val="ru-RU"/>
+        </w:rPr>
+        <w:t>на основе</w:t>
+      </w:r>
+      <w:r>
+        <w:rPr>
+          <w:rFonts w:ascii="Bitstream Vera Sans" w:hAnsi="Bitstream Vera Sans"/>
+          <w:b w:val="false"/>
+          <w:bCs w:val="false"/>
+          <w:lang w:val="ru-RU"/>
+        </w:rPr>
+        <w:t xml:space="preserve"> результат</w:t>
+      </w:r>
+      <w:r>
+        <w:rPr>
+          <w:rFonts w:ascii="Bitstream Vera Sans" w:hAnsi="Bitstream Vera Sans"/>
+          <w:b w:val="false"/>
+          <w:bCs w:val="false"/>
+          <w:lang w:val="ru-RU"/>
+        </w:rPr>
+        <w:t>ов</w:t>
+      </w:r>
+      <w:r>
+        <w:rPr>
+          <w:rFonts w:ascii="Bitstream Vera Sans" w:hAnsi="Bitstream Vera Sans"/>
+          <w:b w:val="false"/>
+          <w:bCs w:val="false"/>
+          <w:lang w:val="ru-RU"/>
+        </w:rPr>
+        <w:t xml:space="preserve"> экспериментов </w:t>
+      </w:r>
+      <w:r>
+        <w:rPr>
+          <w:rFonts w:ascii="Bitstream Vera Sans" w:hAnsi="Bitstream Vera Sans"/>
+          <w:b w:val="false"/>
+          <w:bCs w:val="false"/>
+          <w:lang w:val="ru-RU"/>
+        </w:rPr>
+        <w:t>и сформулировать возможные пути улучшения.</w:t>
       </w:r>
     </w:p>
     <w:p>
@@ -508,23 +1057,134 @@
       <w:pPr>
         <w:pStyle w:val="Normal"/>
         <w:jc w:val="left"/>
-        <w:rPr>
-          <w:rFonts w:ascii="Bitstream Vera Sans" w:hAnsi="Bitstream Vera Sans"/>
-          <w:sz w:val="22"/>
-          <w:szCs w:val="22"/>
-          <w:lang w:val="ru-RU"/>
-        </w:rPr>
-      </w:pPr>
-      <w:r>
-        <w:rPr>
-          <w:rFonts w:ascii="Bitstream Vera Sans" w:hAnsi="Bitstream Vera Sans"/>
-          <w:b w:val="false"/>
-          <w:bCs w:val="false"/>
-          <w:sz w:val="22"/>
-          <w:szCs w:val="22"/>
-          <w:lang w:val="ru-RU"/>
-        </w:rPr>
-        <w:t xml:space="preserve">Сосредоточим внимание на D-мерном евклидовом пространстве R^D. Задача состоит в том, чтобы найти элемент  NN(x) в конечном наборе Y ⊂ R^D, минимизируя расстояние до вектора запроса x ∈ R^D: </w:t>
+        <w:rPr/>
+      </w:pPr>
+      <w:r>
+        <w:rPr>
+          <w:rFonts w:ascii="Bitstream Vera Sans" w:hAnsi="Bitstream Vera Sans"/>
+          <w:b w:val="false"/>
+          <w:bCs w:val="false"/>
+          <w:sz w:val="22"/>
+          <w:szCs w:val="22"/>
+          <w:highlight w:val="yellow"/>
+          <w:lang w:val="ru-RU"/>
+        </w:rPr>
+        <w:t>Рассмотрим</w:t>
+      </w:r>
+      <w:r>
+        <w:rPr>
+          <w:rFonts w:ascii="Bitstream Vera Sans" w:hAnsi="Bitstream Vera Sans"/>
+          <w:b w:val="false"/>
+          <w:bCs w:val="false"/>
+          <w:sz w:val="22"/>
+          <w:szCs w:val="22"/>
+          <w:highlight w:val="yellow"/>
+          <w:lang w:val="ru-RU"/>
+        </w:rPr>
+        <w:t xml:space="preserve"> D-мерно</w:t>
+      </w:r>
+      <w:r>
+        <w:rPr>
+          <w:rFonts w:ascii="Bitstream Vera Sans" w:hAnsi="Bitstream Vera Sans"/>
+          <w:b w:val="false"/>
+          <w:bCs w:val="false"/>
+          <w:sz w:val="22"/>
+          <w:szCs w:val="22"/>
+          <w:highlight w:val="yellow"/>
+          <w:lang w:val="ru-RU"/>
+        </w:rPr>
+        <w:t>е</w:t>
+      </w:r>
+      <w:r>
+        <w:rPr>
+          <w:rFonts w:ascii="Bitstream Vera Sans" w:hAnsi="Bitstream Vera Sans"/>
+          <w:b w:val="false"/>
+          <w:bCs w:val="false"/>
+          <w:sz w:val="22"/>
+          <w:szCs w:val="22"/>
+          <w:highlight w:val="yellow"/>
+          <w:lang w:val="ru-RU"/>
+        </w:rPr>
+        <w:t xml:space="preserve"> евклидово пространств</w:t>
+      </w:r>
+      <w:r>
+        <w:rPr>
+          <w:rFonts w:ascii="Bitstream Vera Sans" w:hAnsi="Bitstream Vera Sans"/>
+          <w:b w:val="false"/>
+          <w:bCs w:val="false"/>
+          <w:sz w:val="22"/>
+          <w:szCs w:val="22"/>
+          <w:highlight w:val="yellow"/>
+          <w:lang w:val="ru-RU"/>
+        </w:rPr>
+        <w:t>о</w:t>
+      </w:r>
+      <w:r>
+        <w:rPr>
+          <w:rFonts w:ascii="Bitstream Vera Sans" w:hAnsi="Bitstream Vera Sans"/>
+          <w:b w:val="false"/>
+          <w:bCs w:val="false"/>
+          <w:sz w:val="22"/>
+          <w:szCs w:val="22"/>
+          <w:highlight w:val="yellow"/>
+          <w:lang w:val="ru-RU"/>
+        </w:rPr>
+        <w:t xml:space="preserve"> R^D.</w:t>
+      </w:r>
+      <w:r>
+        <w:rPr>
+          <w:rFonts w:ascii="Bitstream Vera Sans" w:hAnsi="Bitstream Vera Sans"/>
+          <w:b w:val="false"/>
+          <w:bCs w:val="false"/>
+          <w:sz w:val="22"/>
+          <w:szCs w:val="22"/>
+          <w:lang w:val="ru-RU"/>
+        </w:rPr>
+        <w:t xml:space="preserve"> </w:t>
+      </w:r>
+      <w:r>
+        <w:rPr>
+          <w:rFonts w:ascii="Bitstream Vera Sans" w:hAnsi="Bitstream Vera Sans"/>
+          <w:b w:val="false"/>
+          <w:bCs w:val="false"/>
+          <w:sz w:val="22"/>
+          <w:szCs w:val="22"/>
+          <w:lang w:val="ru-RU"/>
+        </w:rPr>
+        <w:t>Об</w:t>
+      </w:r>
+      <w:r>
+        <w:rPr>
+          <w:rFonts w:ascii="Bitstream Vera Sans" w:hAnsi="Bitstream Vera Sans"/>
+          <w:b w:val="false"/>
+          <w:bCs w:val="false"/>
+          <w:sz w:val="22"/>
+          <w:szCs w:val="22"/>
+          <w:lang w:val="ru-RU"/>
+        </w:rPr>
+        <w:t>щая</w:t>
+      </w:r>
+      <w:r>
+        <w:rPr>
+          <w:rFonts w:ascii="Bitstream Vera Sans" w:hAnsi="Bitstream Vera Sans"/>
+          <w:b w:val="false"/>
+          <w:bCs w:val="false"/>
+          <w:sz w:val="22"/>
+          <w:szCs w:val="22"/>
+          <w:lang w:val="ru-RU"/>
+        </w:rPr>
+        <w:t xml:space="preserve"> з</w:t>
+      </w:r>
+      <w:r>
+        <w:rPr>
+          <w:rFonts w:ascii="Bitstream Vera Sans" w:hAnsi="Bitstream Vera Sans"/>
+          <w:b w:val="false"/>
+          <w:bCs w:val="false"/>
+          <w:sz w:val="22"/>
+          <w:szCs w:val="22"/>
+          <w:lang w:val="ru-RU"/>
+        </w:rPr>
+        <w:t xml:space="preserve">адача состоит в том, чтобы найти элемент  NN(x) в конечном наборе Y ⊂ R^D, минимизируя расстояние до вектора запроса x ∈ R^D: </w:t>
       </w:r>
     </w:p>
     <w:p>
@@ -635,78 +1295,344 @@
       <w:pPr>
         <w:pStyle w:val="Normal"/>
         <w:jc w:val="left"/>
-        <w:rPr>
-          <w:rFonts w:ascii="Bitstream Vera Sans" w:hAnsi="Bitstream Vera Sans"/>
-          <w:sz w:val="22"/>
-          <w:szCs w:val="22"/>
-          <w:lang w:val="ru-RU"/>
-        </w:rPr>
-      </w:pPr>
-      <w:r>
-        <w:rPr>
-          <w:rFonts w:ascii="Bitstream Vera Sans" w:hAnsi="Bitstream Vera Sans"/>
-          <w:b w:val="false"/>
-          <w:bCs w:val="false"/>
-          <w:sz w:val="22"/>
-          <w:szCs w:val="22"/>
-          <w:lang w:val="ru-RU"/>
-        </w:rPr>
-        <w:t>Поиск ближайшего соседа по своей природе дорогой из-за влияния размерности.</w:t>
-      </w:r>
-    </w:p>
-    <w:p>
-      <w:pPr>
-        <w:pStyle w:val="Normal"/>
-        <w:jc w:val="left"/>
-        <w:rPr>
-          <w:rFonts w:ascii="Bitstream Vera Sans" w:hAnsi="Bitstream Vera Sans"/>
-          <w:lang w:val="ru-RU"/>
-        </w:rPr>
-      </w:pPr>
-      <w:r>
-        <w:rPr>
-          <w:rFonts w:ascii="Bitstream Vera Sans" w:hAnsi="Bitstream Vera Sans"/>
-          <w:b w:val="false"/>
-          <w:bCs w:val="false"/>
-          <w:sz w:val="22"/>
-          <w:szCs w:val="22"/>
-          <w:lang w:val="ru-RU"/>
-        </w:rPr>
-        <w:t>Для сокращения времени поиска было предложено несколько методов многомерного индексирования, таких как популярное KD-дерево или другие методы ветвей и границ. Однако для больших размерностей оказывается [12], что такие подходы не намного эффективнее, чем исчерпывающий расчет расстояний, сложность которого составляет O(nD). Также одним из самых популярных алгоритмов ANN является евклидово локально-чувствительное хеширование (LSH) [9]. Однако этот подход не учитывает требования к памяти структуры индексации. В случае LSH использование памяти может быть даже выше, чем у исходных векторов. Этот факт серьезно ограничивает число векторов, которые могут обрабатываться этим алгоритмом.</w:t>
-      </w:r>
-    </w:p>
-    <w:p>
-      <w:pPr>
-        <w:pStyle w:val="Normal"/>
-        <w:jc w:val="left"/>
-        <w:rPr>
-          <w:rFonts w:ascii="Bitstream Vera Sans" w:hAnsi="Bitstream Vera Sans"/>
-          <w:b w:val="false"/>
-          <w:b w:val="false"/>
-          <w:bCs w:val="false"/>
-          <w:sz w:val="22"/>
-          <w:szCs w:val="22"/>
-        </w:rPr>
-      </w:pPr>
-      <w:r>
-        <w:rPr>
-          <w:rFonts w:ascii="Bitstream Vera Sans" w:hAnsi="Bitstream Vera Sans"/>
-          <w:b w:val="false"/>
-          <w:bCs w:val="false"/>
-          <w:sz w:val="22"/>
-          <w:szCs w:val="22"/>
-        </w:rPr>
-      </w:r>
-    </w:p>
-    <w:p>
-      <w:pPr>
-        <w:pStyle w:val="Normal"/>
-        <w:jc w:val="left"/>
-        <w:rPr>
-          <w:rFonts w:ascii="Bitstream Vera Sans" w:hAnsi="Bitstream Vera Sans"/>
-          <w:sz w:val="22"/>
-          <w:szCs w:val="22"/>
-        </w:rPr>
+        <w:rPr/>
+      </w:pPr>
+      <w:r>
+        <w:rPr>
+          <w:rFonts w:ascii="Bitstream Vera Sans" w:hAnsi="Bitstream Vera Sans"/>
+          <w:b w:val="false"/>
+          <w:bCs w:val="false"/>
+          <w:sz w:val="22"/>
+          <w:szCs w:val="22"/>
+          <w:lang w:val="ru-RU"/>
+        </w:rPr>
+        <w:t xml:space="preserve">Поиск ближайшего соседа по своей природе дорогой из-за влияния </w:t>
+      </w:r>
+      <w:r>
+        <w:rPr>
+          <w:rFonts w:ascii="Bitstream Vera Sans" w:hAnsi="Bitstream Vera Sans"/>
+          <w:b w:val="false"/>
+          <w:bCs w:val="false"/>
+          <w:sz w:val="22"/>
+          <w:szCs w:val="22"/>
+          <w:lang w:val="ru-RU"/>
+        </w:rPr>
+        <w:t xml:space="preserve">высокой </w:t>
+      </w:r>
+      <w:r>
+        <w:rPr>
+          <w:rFonts w:ascii="Bitstream Vera Sans" w:hAnsi="Bitstream Vera Sans"/>
+          <w:b w:val="false"/>
+          <w:bCs w:val="false"/>
+          <w:sz w:val="22"/>
+          <w:szCs w:val="22"/>
+          <w:lang w:val="ru-RU"/>
+        </w:rPr>
+        <w:t xml:space="preserve">размерности </w:t>
+      </w:r>
+      <w:r>
+        <w:rPr>
+          <w:rFonts w:ascii="Bitstream Vera Sans" w:hAnsi="Bitstream Vera Sans"/>
+          <w:b w:val="false"/>
+          <w:bCs w:val="false"/>
+          <w:sz w:val="22"/>
+          <w:szCs w:val="22"/>
+          <w:lang w:val="ru-RU"/>
+        </w:rPr>
+        <w:t>дескрипторов</w:t>
+      </w:r>
+      <w:r>
+        <w:rPr>
+          <w:rFonts w:ascii="Bitstream Vera Sans" w:hAnsi="Bitstream Vera Sans"/>
+          <w:b w:val="false"/>
+          <w:bCs w:val="false"/>
+          <w:sz w:val="22"/>
+          <w:szCs w:val="22"/>
+          <w:lang w:val="ru-RU"/>
+        </w:rPr>
+        <w:t xml:space="preserve">. Для сокращения времени поиска было предложено несколько методов многомерного индексирования, таких как популярное KD-дерево или другие методы ветвей и границ. Однако для больших размерностей оказывается [12], что такие подходы не намного эффективнее, чем исчерпывающий расчет расстояний, сложность которого составляет O(nD). Также одним из самых популярных алгоритмов ANN является евклидово локально-чувствительное хеширование (LSH) [9]. </w:t>
+      </w:r>
+      <w:r>
+        <w:rPr>
+          <w:rFonts w:ascii="Bitstream Vera Sans" w:hAnsi="Bitstream Vera Sans"/>
+          <w:b w:val="false"/>
+          <w:bCs w:val="false"/>
+          <w:sz w:val="22"/>
+          <w:szCs w:val="22"/>
+          <w:highlight w:val="yellow"/>
+          <w:lang w:val="ru-RU"/>
+        </w:rPr>
+        <w:t xml:space="preserve">Однако </w:t>
+      </w:r>
+      <w:r>
+        <w:rPr>
+          <w:rFonts w:ascii="Bitstream Vera Sans" w:hAnsi="Bitstream Vera Sans"/>
+          <w:b w:val="false"/>
+          <w:bCs w:val="false"/>
+          <w:sz w:val="22"/>
+          <w:szCs w:val="22"/>
+          <w:highlight w:val="yellow"/>
+          <w:lang w:val="ru-RU"/>
+        </w:rPr>
+        <w:t>наивный</w:t>
+      </w:r>
+      <w:r>
+        <w:rPr>
+          <w:rFonts w:ascii="Bitstream Vera Sans" w:hAnsi="Bitstream Vera Sans"/>
+          <w:b w:val="false"/>
+          <w:bCs w:val="false"/>
+          <w:sz w:val="22"/>
+          <w:szCs w:val="22"/>
+          <w:highlight w:val="yellow"/>
+          <w:lang w:val="ru-RU"/>
+        </w:rPr>
+        <w:t xml:space="preserve"> подход </w:t>
+      </w:r>
+      <w:r>
+        <w:rPr>
+          <w:rFonts w:ascii="Bitstream Vera Sans" w:hAnsi="Bitstream Vera Sans"/>
+          <w:b w:val="false"/>
+          <w:bCs w:val="false"/>
+          <w:sz w:val="22"/>
+          <w:szCs w:val="22"/>
+          <w:highlight w:val="yellow"/>
+          <w:lang w:val="ru-RU"/>
+        </w:rPr>
+        <w:t>к реализации</w:t>
+      </w:r>
+      <w:r>
+        <w:rPr>
+          <w:rFonts w:ascii="Bitstream Vera Sans" w:hAnsi="Bitstream Vera Sans"/>
+          <w:b w:val="false"/>
+          <w:bCs w:val="false"/>
+          <w:sz w:val="22"/>
+          <w:szCs w:val="22"/>
+          <w:highlight w:val="yellow"/>
+          <w:lang w:val="ru-RU"/>
+        </w:rPr>
+        <w:t xml:space="preserve"> </w:t>
+      </w:r>
+      <w:r>
+        <w:rPr>
+          <w:rFonts w:ascii="Bitstream Vera Sans" w:hAnsi="Bitstream Vera Sans"/>
+          <w:b w:val="false"/>
+          <w:bCs w:val="false"/>
+          <w:sz w:val="22"/>
+          <w:szCs w:val="22"/>
+          <w:highlight w:val="yellow"/>
+          <w:lang w:val="ru-RU"/>
+        </w:rPr>
+        <w:t xml:space="preserve">данного </w:t>
+      </w:r>
+      <w:r>
+        <w:rPr>
+          <w:rFonts w:ascii="Bitstream Vera Sans" w:hAnsi="Bitstream Vera Sans"/>
+          <w:b w:val="false"/>
+          <w:bCs w:val="false"/>
+          <w:sz w:val="22"/>
+          <w:szCs w:val="22"/>
+          <w:highlight w:val="yellow"/>
+          <w:lang w:val="ru-RU"/>
+        </w:rPr>
+        <w:t>метода</w:t>
+      </w:r>
+      <w:r>
+        <w:rPr>
+          <w:rFonts w:ascii="Bitstream Vera Sans" w:hAnsi="Bitstream Vera Sans"/>
+          <w:b w:val="false"/>
+          <w:bCs w:val="false"/>
+          <w:sz w:val="22"/>
+          <w:szCs w:val="22"/>
+          <w:highlight w:val="yellow"/>
+          <w:lang w:val="ru-RU"/>
+        </w:rPr>
+        <w:t xml:space="preserve"> не учитывает</w:t>
+      </w:r>
+      <w:r>
+        <w:rPr>
+          <w:rFonts w:ascii="Bitstream Vera Sans" w:hAnsi="Bitstream Vera Sans"/>
+          <w:b w:val="false"/>
+          <w:bCs w:val="false"/>
+          <w:sz w:val="22"/>
+          <w:szCs w:val="22"/>
+          <w:highlight w:val="yellow"/>
+          <w:lang w:val="ru-RU"/>
+        </w:rPr>
+        <w:t xml:space="preserve"> требования к памяти структуры индексации </w:t>
+      </w:r>
+      <w:r>
+        <w:rPr>
+          <w:rFonts w:ascii="Bitstream Vera Sans" w:hAnsi="Bitstream Vera Sans"/>
+          <w:b w:val="false"/>
+          <w:bCs w:val="false"/>
+          <w:sz w:val="22"/>
+          <w:szCs w:val="22"/>
+          <w:highlight w:val="yellow"/>
+          <w:lang w:val="ru-RU"/>
+        </w:rPr>
+        <w:t>[2]</w:t>
+      </w:r>
+      <w:r>
+        <w:rPr>
+          <w:rFonts w:ascii="Bitstream Vera Sans" w:hAnsi="Bitstream Vera Sans"/>
+          <w:b w:val="false"/>
+          <w:bCs w:val="false"/>
+          <w:sz w:val="22"/>
+          <w:szCs w:val="22"/>
+          <w:highlight w:val="yellow"/>
+          <w:lang w:val="ru-RU"/>
+        </w:rPr>
+        <w:t xml:space="preserve">. </w:t>
+      </w:r>
+      <w:r>
+        <w:rPr>
+          <w:rFonts w:ascii="Bitstream Vera Sans" w:hAnsi="Bitstream Vera Sans"/>
+          <w:b w:val="false"/>
+          <w:bCs w:val="false"/>
+          <w:sz w:val="22"/>
+          <w:szCs w:val="22"/>
+          <w:highlight w:val="yellow"/>
+          <w:lang w:val="ru-RU"/>
+        </w:rPr>
+        <w:t xml:space="preserve">В </w:t>
+      </w:r>
+      <w:r>
+        <w:rPr>
+          <w:rFonts w:ascii="Bitstream Vera Sans" w:hAnsi="Bitstream Vera Sans"/>
+          <w:b w:val="false"/>
+          <w:bCs w:val="false"/>
+          <w:sz w:val="22"/>
+          <w:szCs w:val="22"/>
+          <w:highlight w:val="yellow"/>
+          <w:lang w:val="ru-RU"/>
+        </w:rPr>
+        <w:t xml:space="preserve">LSH использование памяти может </w:t>
+      </w:r>
+      <w:r>
+        <w:rPr>
+          <w:rFonts w:ascii="Bitstream Vera Sans" w:hAnsi="Bitstream Vera Sans"/>
+          <w:b w:val="false"/>
+          <w:bCs w:val="false"/>
+          <w:sz w:val="22"/>
+          <w:szCs w:val="22"/>
+          <w:highlight w:val="yellow"/>
+          <w:lang w:val="ru-RU"/>
+        </w:rPr>
+        <w:t>оказаться</w:t>
+      </w:r>
+      <w:r>
+        <w:rPr>
+          <w:rFonts w:ascii="Bitstream Vera Sans" w:hAnsi="Bitstream Vera Sans"/>
+          <w:b w:val="false"/>
+          <w:bCs w:val="false"/>
+          <w:sz w:val="22"/>
+          <w:szCs w:val="22"/>
+          <w:highlight w:val="yellow"/>
+          <w:lang w:val="ru-RU"/>
+        </w:rPr>
+        <w:t xml:space="preserve"> даже выше, чем у исходных векторов. Этот факт, </w:t>
+      </w:r>
+      <w:r>
+        <w:rPr>
+          <w:rFonts w:ascii="Bitstream Vera Sans" w:hAnsi="Bitstream Vera Sans"/>
+          <w:b w:val="false"/>
+          <w:bCs w:val="false"/>
+          <w:sz w:val="22"/>
+          <w:szCs w:val="22"/>
+          <w:highlight w:val="yellow"/>
+          <w:lang w:val="ru-RU"/>
+        </w:rPr>
+        <w:t xml:space="preserve">а также факт наличия случайности </w:t>
+      </w:r>
+      <w:r>
+        <w:rPr>
+          <w:rFonts w:ascii="Bitstream Vera Sans" w:hAnsi="Bitstream Vera Sans"/>
+          <w:b w:val="false"/>
+          <w:bCs w:val="false"/>
+          <w:sz w:val="22"/>
+          <w:szCs w:val="22"/>
+          <w:highlight w:val="yellow"/>
+          <w:lang w:val="ru-RU"/>
+        </w:rPr>
+        <w:t>серьезно ограничива</w:t>
+      </w:r>
+      <w:r>
+        <w:rPr>
+          <w:rFonts w:ascii="Bitstream Vera Sans" w:hAnsi="Bitstream Vera Sans"/>
+          <w:b w:val="false"/>
+          <w:bCs w:val="false"/>
+          <w:sz w:val="22"/>
+          <w:szCs w:val="22"/>
+          <w:highlight w:val="yellow"/>
+          <w:lang w:val="ru-RU"/>
+        </w:rPr>
+        <w:t>ю</w:t>
+      </w:r>
+      <w:r>
+        <w:rPr>
+          <w:rFonts w:ascii="Bitstream Vera Sans" w:hAnsi="Bitstream Vera Sans"/>
+          <w:b w:val="false"/>
+          <w:bCs w:val="false"/>
+          <w:sz w:val="22"/>
+          <w:szCs w:val="22"/>
+          <w:highlight w:val="yellow"/>
+          <w:lang w:val="ru-RU"/>
+        </w:rPr>
+        <w:t xml:space="preserve">т </w:t>
+      </w:r>
+      <w:r>
+        <w:rPr>
+          <w:rFonts w:ascii="Bitstream Vera Sans" w:hAnsi="Bitstream Vera Sans"/>
+          <w:b w:val="false"/>
+          <w:bCs w:val="false"/>
+          <w:sz w:val="22"/>
+          <w:szCs w:val="22"/>
+          <w:highlight w:val="yellow"/>
+          <w:lang w:val="ru-RU"/>
+        </w:rPr>
+        <w:t>применимость данного алгоритма</w:t>
+      </w:r>
+      <w:r>
+        <w:rPr>
+          <w:rFonts w:ascii="Bitstream Vera Sans" w:hAnsi="Bitstream Vera Sans"/>
+          <w:b w:val="false"/>
+          <w:bCs w:val="false"/>
+          <w:sz w:val="22"/>
+          <w:szCs w:val="22"/>
+          <w:highlight w:val="yellow"/>
+          <w:lang w:val="ru-RU"/>
+        </w:rPr>
+        <w:t>.</w:t>
+      </w:r>
+    </w:p>
+    <w:p>
+      <w:pPr>
+        <w:pStyle w:val="Normal"/>
+        <w:jc w:val="left"/>
+        <w:rPr>
+          <w:rFonts w:ascii="Bitstream Vera Sans" w:hAnsi="Bitstream Vera Sans"/>
+          <w:b w:val="false"/>
+          <w:b w:val="false"/>
+          <w:bCs w:val="false"/>
+          <w:sz w:val="22"/>
+          <w:szCs w:val="22"/>
+        </w:rPr>
+      </w:pPr>
+      <w:r>
+        <w:rPr>
+          <w:rFonts w:ascii="Bitstream Vera Sans" w:hAnsi="Bitstream Vera Sans"/>
+          <w:b w:val="false"/>
+          <w:bCs w:val="false"/>
+          <w:sz w:val="22"/>
+          <w:szCs w:val="22"/>
+        </w:rPr>
+      </w:r>
+    </w:p>
+    <w:p>
+      <w:pPr>
+        <w:pStyle w:val="Normal"/>
+        <w:jc w:val="left"/>
+        <w:rPr/>
       </w:pPr>
       <w:r>
         <w:rPr>
@@ -738,18 +1664,40 @@
         <w:jc w:val="left"/>
         <w:rPr>
           <w:rFonts w:ascii="Bitstream Vera Sans" w:hAnsi="Bitstream Vera Sans"/>
+          <w:b w:val="false"/>
+          <w:b w:val="false"/>
+          <w:bCs w:val="false"/>
           <w:color w:val="auto"/>
           <w:sz w:val="22"/>
           <w:szCs w:val="22"/>
-        </w:rPr>
-      </w:pPr>
-      <w:r>
+          <w:lang w:val="ru-RU"/>
+        </w:rPr>
+      </w:pPr>
+      <w:r>
+        <w:rPr/>
+      </w:r>
+    </w:p>
+    <w:p>
+      <w:pPr>
+        <w:pStyle w:val="Normal"/>
+        <w:jc w:val="left"/>
         <w:rPr>
           <w:rFonts w:ascii="Bitstream Vera Sans" w:hAnsi="Bitstream Vera Sans"/>
           <w:color w:val="auto"/>
           <w:sz w:val="22"/>
           <w:szCs w:val="22"/>
-        </w:rPr>
+          <w:highlight w:val="darkMagenta"/>
+        </w:rPr>
+      </w:pPr>
+      <w:r>
+        <w:rPr>
+          <w:rFonts w:ascii="Bitstream Vera Sans" w:hAnsi="Bitstream Vera Sans"/>
+          <w:color w:val="auto"/>
+          <w:sz w:val="22"/>
+          <w:szCs w:val="22"/>
+          <w:highlight w:val="darkMagenta"/>
+        </w:rPr>
+        <w:t>РИСУНОК(index.png)</w:t>
       </w:r>
     </w:p>
     <w:p>
@@ -1139,20 +2087,43 @@
         <w:jc w:val="left"/>
         <w:rPr>
           <w:rFonts w:ascii="Bitstream Vera Sans" w:hAnsi="Bitstream Vera Sans"/>
-          <w:sz w:val="22"/>
-          <w:szCs w:val="22"/>
-        </w:rPr>
-      </w:pPr>
-      <w:bookmarkStart w:id="2" w:name="__DdeLink__1029_3694362279"/>
-      <w:bookmarkEnd w:id="2"/>
-      <w:r>
-        <w:rPr>
-          <w:rFonts w:ascii="Bitstream Vera Sans" w:hAnsi="Bitstream Vera Sans"/>
-          <w:b w:val="false"/>
-          <w:bCs w:val="false"/>
           <w:color w:val="auto"/>
           <w:sz w:val="22"/>
           <w:szCs w:val="22"/>
+          <w:highlight w:val="darkMagenta"/>
+        </w:rPr>
+      </w:pPr>
+      <w:r>
+        <w:rPr>
+          <w:rFonts w:ascii="Bitstream Vera Sans" w:hAnsi="Bitstream Vera Sans"/>
+          <w:color w:val="auto"/>
+          <w:sz w:val="22"/>
+          <w:szCs w:val="22"/>
+          <w:highlight w:val="darkMagenta"/>
+        </w:rPr>
+        <w:t>РИСУНОК(hierarchcalIndex.png)</w:t>
+      </w:r>
+    </w:p>
+    <w:p>
+      <w:pPr>
+        <w:pStyle w:val="Normal"/>
+        <w:jc w:val="left"/>
+        <w:rPr>
+          <w:rFonts w:ascii="Bitstream Vera Sans" w:hAnsi="Bitstream Vera Sans"/>
+          <w:sz w:val="22"/>
+          <w:szCs w:val="22"/>
+        </w:rPr>
+      </w:pPr>
+      <w:bookmarkStart w:id="3" w:name="__DdeLink__1029_3694362279"/>
+      <w:bookmarkEnd w:id="3"/>
+      <w:r>
+        <w:rPr>
+          <w:rFonts w:ascii="Bitstream Vera Sans" w:hAnsi="Bitstream Vera Sans"/>
+          <w:b w:val="false"/>
+          <w:bCs w:val="false"/>
+          <w:color w:val="auto"/>
+          <w:sz w:val="22"/>
+          <w:szCs w:val="22"/>
           <w:lang w:val="ru-RU"/>
         </w:rPr>
         <w:t>Повысить эффективность этапа обучения можно с помощью инвертированного иерархического индекса (HKM) [11], который помимо первичного разбиения на ячейки Вороного разбивает пространство каждой ячейки повторно. В огромных датасетах уровень вложенности разбиения выбирается достаточно большим, что гарантирует небольшой список кандидатов. Помимо скорости обучения, при правильном подборе параметров можно добиться ускорения поиска [11].</w:t>
@@ -1175,31 +2146,74 @@
           <w:szCs w:val="22"/>
         </w:rPr>
       </w:r>
-      <w:bookmarkStart w:id="3" w:name="__DdeLink__1029_36943622791"/>
+    </w:p>
+    <w:p>
+      <w:pPr>
+        <w:pStyle w:val="Normal"/>
+        <w:jc w:val="left"/>
+        <w:rPr>
+          <w:rFonts w:ascii="Bitstream Vera Sans" w:hAnsi="Bitstream Vera Sans"/>
+          <w:color w:val="auto"/>
+          <w:sz w:val="22"/>
+          <w:szCs w:val="22"/>
+          <w:highlight w:val="darkMagenta"/>
+        </w:rPr>
+      </w:pPr>
       <w:bookmarkStart w:id="4" w:name="__DdeLink__1029_36943622791"/>
       <w:bookmarkEnd w:id="4"/>
-    </w:p>
-    <w:p>
-      <w:pPr>
-        <w:pStyle w:val="Normal"/>
-        <w:jc w:val="left"/>
-        <w:rPr>
-          <w:b w:val="false"/>
-          <w:b w:val="false"/>
-          <w:bCs w:val="false"/>
-        </w:rPr>
-      </w:pPr>
-      <w:r>
-        <w:rPr>
-          <w:rFonts w:ascii="Bitstream Vera Sans" w:hAnsi="Bitstream Vera Sans"/>
-          <w:b w:val="false"/>
-          <w:bCs w:val="false"/>
+      <w:r>
+        <w:rPr>
+          <w:rFonts w:ascii="Bitstream Vera Sans" w:hAnsi="Bitstream Vera Sans"/>
           <w:color w:val="auto"/>
           <w:sz w:val="22"/>
           <w:szCs w:val="22"/>
-          <w:lang w:val="ru-RU"/>
-        </w:rPr>
-        <w:t>Еще одна идея использования индексов для быстрого поиска предлагает разбивать пространство векторов на несколько подпространств меньшей размерности и обучить каждое подпространство малой размерности отдельно. Это позволит разбить датасет на огромное количество ячеек и с помощью декартова произведения центроидов быстро получать доступ к ним. Данная структура называется инвертированным мульти-индексом (IMI) [3].</w:t>
+          <w:highlight w:val="darkMagenta"/>
+        </w:rPr>
+        <w:t>РИСУНОК(multiIndex.png)</w:t>
+      </w:r>
+    </w:p>
+    <w:p>
+      <w:pPr>
+        <w:pStyle w:val="Normal"/>
+        <w:jc w:val="left"/>
+        <w:rPr/>
+      </w:pPr>
+      <w:r>
+        <w:rPr>
+          <w:rFonts w:ascii="Bitstream Vera Sans" w:hAnsi="Bitstream Vera Sans"/>
+          <w:b w:val="false"/>
+          <w:bCs w:val="false"/>
+          <w:color w:val="auto"/>
+          <w:sz w:val="22"/>
+          <w:szCs w:val="22"/>
+          <w:lang w:val="ru-RU"/>
+        </w:rPr>
+        <w:t xml:space="preserve">Еще одна идея использования индексов для быстрого поиска предлагает разбивать пространство векторов на несколько подпространств меньшей размерности и обучить каждое подпространство малой размерности отдельно. </w:t>
+      </w:r>
+      <w:r>
+        <w:rPr>
+          <w:rFonts w:ascii="Bitstream Vera Sans" w:hAnsi="Bitstream Vera Sans"/>
+          <w:b w:val="false"/>
+          <w:bCs w:val="false"/>
+          <w:color w:val="auto"/>
+          <w:sz w:val="22"/>
+          <w:szCs w:val="22"/>
+          <w:highlight w:val="yellow"/>
+          <w:lang w:val="ru-RU"/>
+        </w:rPr>
+        <w:t xml:space="preserve">Это позволяет разбивать датасет на огромное количество ячеек и с помощью декартова произведения центроидов быстро получать доступ к ним. </w:t>
+      </w:r>
+      <w:r>
+        <w:rPr>
+          <w:rFonts w:ascii="Bitstream Vera Sans" w:hAnsi="Bitstream Vera Sans"/>
+          <w:b w:val="false"/>
+          <w:bCs w:val="false"/>
+          <w:color w:val="auto"/>
+          <w:sz w:val="22"/>
+          <w:szCs w:val="22"/>
+          <w:lang w:val="ru-RU"/>
+        </w:rPr>
+        <w:t>Данная структура называется инвертированным мульти-индексом (IMI) [3].</w:t>
       </w:r>
     </w:p>
     <w:p>
@@ -1584,19 +2598,31 @@
           <w:numId w:val="1"/>
         </w:numPr>
         <w:jc w:val="left"/>
-        <w:rPr>
-          <w:b w:val="false"/>
-          <w:b w:val="false"/>
-          <w:bCs w:val="false"/>
-        </w:rPr>
-      </w:pPr>
-      <w:r>
-        <w:rPr>
-          <w:b w:val="false"/>
-          <w:bCs w:val="false"/>
-          <w:lang w:val="ru-RU"/>
-        </w:rPr>
-        <w:t>CNN</w:t>
+        <w:rPr/>
+      </w:pPr>
+      <w:r>
+        <w:rPr>
+          <w:b w:val="false"/>
+          <w:bCs w:val="false"/>
+          <w:lang w:val="ru-RU"/>
+        </w:rPr>
+        <w:t xml:space="preserve">CNN (почему CNN и какая </w:t>
+      </w:r>
+      <w:r>
+        <w:rPr>
+          <w:b w:val="false"/>
+          <w:bCs w:val="false"/>
+          <w:lang w:val="ru-RU"/>
+        </w:rPr>
+        <w:t>и</w:t>
+      </w:r>
+      <w:r>
+        <w:rPr>
+          <w:b w:val="false"/>
+          <w:bCs w:val="false"/>
+          <w:lang w:val="ru-RU"/>
+        </w:rPr>
+        <w:t>спользовалась)</w:t>
       </w:r>
     </w:p>
     <w:p>
@@ -1607,19 +2633,15 @@
           <w:numId w:val="1"/>
         </w:numPr>
         <w:jc w:val="left"/>
-        <w:rPr>
-          <w:b w:val="false"/>
-          <w:b w:val="false"/>
-          <w:bCs w:val="false"/>
-        </w:rPr>
-      </w:pPr>
-      <w:r>
-        <w:rPr>
-          <w:b w:val="false"/>
-          <w:bCs w:val="false"/>
-          <w:lang w:val="ru-RU"/>
-        </w:rPr>
-        <w:t>Датасет</w:t>
+        <w:rPr/>
+      </w:pPr>
+      <w:r>
+        <w:rPr>
+          <w:b w:val="false"/>
+          <w:bCs w:val="false"/>
+          <w:lang w:val="ru-RU"/>
+        </w:rPr>
+        <w:t>Датасет (Современный датасет VGGFace2)</w:t>
       </w:r>
     </w:p>
     <w:p>
@@ -1638,7 +2660,7 @@
           <w:bCs w:val="false"/>
           <w:lang w:val="ru-RU"/>
         </w:rPr>
-        <w:t>ADC</w:t>
+        <w:t>Почему 128 мерные вектора?</w:t>
       </w:r>
     </w:p>
     <w:p>
@@ -1657,7 +2679,7 @@
           <w:bCs w:val="false"/>
           <w:lang w:val="ru-RU"/>
         </w:rPr>
-        <w:t>Почему важно брать кандидатов не из одной ячейки</w:t>
+        <w:t>ADC (Сравнение вычисления расстояния и почему именно это выбрано)</w:t>
       </w:r>
     </w:p>
     <w:p>
@@ -1668,12 +2690,26 @@
           <w:numId w:val="1"/>
         </w:numPr>
         <w:jc w:val="left"/>
-        <w:rPr>
-          <w:b w:val="false"/>
-          <w:b w:val="false"/>
-          <w:bCs w:val="false"/>
-          <w:lang w:val="ru-RU"/>
-        </w:rPr>
+        <w:rPr/>
+      </w:pPr>
+      <w:r>
+        <w:rPr>
+          <w:b w:val="false"/>
+          <w:bCs w:val="false"/>
+          <w:lang w:val="ru-RU"/>
+        </w:rPr>
+        <w:t>Почему важно брать кандидатов не из одной ячейки</w:t>
+      </w:r>
+    </w:p>
+    <w:p>
+      <w:pPr>
+        <w:pStyle w:val="Normal"/>
+        <w:numPr>
+          <w:ilvl w:val="0"/>
+          <w:numId w:val="1"/>
+        </w:numPr>
+        <w:jc w:val="left"/>
+        <w:rPr/>
       </w:pPr>
       <w:r>
         <w:rPr>
@@ -1763,6 +2799,40 @@
     <w:p>
       <w:pPr>
         <w:pStyle w:val="Normal"/>
+        <w:numPr>
+          <w:ilvl w:val="0"/>
+          <w:numId w:val="1"/>
+        </w:numPr>
+        <w:jc w:val="left"/>
+        <w:rPr/>
+      </w:pPr>
+      <w:r>
+        <w:rPr>
+          <w:b w:val="false"/>
+          <w:bCs w:val="false"/>
+          <w:lang w:val="ru-RU"/>
+        </w:rPr>
+        <w:t>Пути улучшения (LOPQ)</w:t>
+      </w:r>
+    </w:p>
+    <w:p>
+      <w:pPr>
+        <w:pStyle w:val="Normal"/>
+        <w:jc w:val="left"/>
+        <w:rPr>
+          <w:b w:val="false"/>
+          <w:b w:val="false"/>
+          <w:bCs w:val="false"/>
+          <w:lang w:val="ru-RU"/>
+        </w:rPr>
+      </w:pPr>
+      <w:r>
+        <w:rPr/>
+      </w:r>
+    </w:p>
+    <w:p>
+      <w:pPr>
+        <w:pStyle w:val="Normal"/>
         <w:jc w:val="left"/>
         <w:rPr>
           <w:lang w:val="ru-RU"/>
@@ -1811,9 +2881,7 @@
       <w:pPr>
         <w:pStyle w:val="Normal"/>
         <w:jc w:val="left"/>
-        <w:rPr>
-          <w:highlight w:val="darkGreen"/>
-        </w:rPr>
+        <w:rPr/>
       </w:pPr>
       <w:r>
         <w:rPr>
@@ -1823,6 +2891,58 @@
           <w:lang w:val="ru-RU"/>
         </w:rPr>
         <w:t>ADC</w:t>
+      </w:r>
+    </w:p>
+    <w:p>
+      <w:pPr>
+        <w:pStyle w:val="Normal"/>
+        <w:jc w:val="left"/>
+        <w:rPr>
+          <w:rFonts w:ascii="Bitstream Vera Sans" w:hAnsi="Bitstream Vera Sans"/>
+          <w:color w:val="auto"/>
+          <w:sz w:val="22"/>
+          <w:szCs w:val="22"/>
+          <w:highlight w:val="darkMagenta"/>
+        </w:rPr>
+      </w:pPr>
+      <w:r>
+        <w:rPr>
+          <w:rFonts w:ascii="Bitstream Vera Sans" w:hAnsi="Bitstream Vera Sans"/>
+          <w:b/>
+          <w:bCs/>
+          <w:color w:val="auto"/>
+          <w:sz w:val="22"/>
+          <w:szCs w:val="22"/>
+          <w:highlight w:val="darkMagenta"/>
+          <w:lang w:val="ru-RU"/>
+        </w:rPr>
+        <w:t>РИСУНОК(</w:t>
+      </w:r>
+      <w:r>
+        <w:rPr>
+          <w:rFonts w:ascii="Bitstream Vera Sans" w:hAnsi="Bitstream Vera Sans"/>
+          <w:b/>
+          <w:bCs/>
+          <w:color w:val="auto"/>
+          <w:sz w:val="22"/>
+          <w:szCs w:val="22"/>
+          <w:highlight w:val="darkMagenta"/>
+          <w:lang w:val="ru-RU"/>
+        </w:rPr>
+        <w:t>ADC_SDC</w:t>
+      </w:r>
+      <w:r>
+        <w:rPr>
+          <w:rFonts w:ascii="Bitstream Vera Sans" w:hAnsi="Bitstream Vera Sans"/>
+          <w:b/>
+          <w:bCs/>
+          <w:color w:val="auto"/>
+          <w:sz w:val="22"/>
+          <w:szCs w:val="22"/>
+          <w:highlight w:val="darkMagenta"/>
+          <w:lang w:val="ru-RU"/>
+        </w:rPr>
+        <w:t>.png)</w:t>
       </w:r>
     </w:p>
     <w:p>
@@ -3894,6 +5014,282 @@
       <w:lang w:val="ru-RU"/>
     </w:rPr>
   </w:style>
+  <w:style w:type="character" w:styleId="ListLabel57">
+    <w:name w:val="ListLabel 57"/>
+    <w:qFormat/>
+    <w:rPr>
+      <w:rFonts w:cs="OpenSymbol"/>
+      <w:b w:val="false"/>
+    </w:rPr>
+  </w:style>
+  <w:style w:type="character" w:styleId="ListLabel58">
+    <w:name w:val="ListLabel 58"/>
+    <w:qFormat/>
+    <w:rPr>
+      <w:rFonts w:cs="OpenSymbol"/>
+      <w:b w:val="false"/>
+    </w:rPr>
+  </w:style>
+  <w:style w:type="character" w:styleId="ListLabel59">
+    <w:name w:val="ListLabel 59"/>
+    <w:qFormat/>
+    <w:rPr>
+      <w:rFonts w:cs="OpenSymbol"/>
+    </w:rPr>
+  </w:style>
+  <w:style w:type="character" w:styleId="ListLabel60">
+    <w:name w:val="ListLabel 60"/>
+    <w:qFormat/>
+    <w:rPr>
+      <w:rFonts w:cs="OpenSymbol"/>
+    </w:rPr>
+  </w:style>
+  <w:style w:type="character" w:styleId="ListLabel61">
+    <w:name w:val="ListLabel 61"/>
+    <w:qFormat/>
+    <w:rPr>
+      <w:rFonts w:cs="OpenSymbol"/>
+    </w:rPr>
+  </w:style>
+  <w:style w:type="character" w:styleId="ListLabel62">
+    <w:name w:val="ListLabel 62"/>
+    <w:qFormat/>
+    <w:rPr>
+      <w:rFonts w:cs="OpenSymbol"/>
+    </w:rPr>
+  </w:style>
+  <w:style w:type="character" w:styleId="ListLabel63">
+    <w:name w:val="ListLabel 63"/>
+    <w:qFormat/>
+    <w:rPr>
+      <w:rFonts w:cs="OpenSymbol"/>
+    </w:rPr>
+  </w:style>
+  <w:style w:type="character" w:styleId="ListLabel64">
+    <w:name w:val="ListLabel 64"/>
+    <w:qFormat/>
+    <w:rPr>
+      <w:rFonts w:cs="OpenSymbol"/>
+    </w:rPr>
+  </w:style>
+  <w:style w:type="character" w:styleId="ListLabel65">
+    <w:name w:val="ListLabel 65"/>
+    <w:qFormat/>
+    <w:rPr>
+      <w:rFonts w:cs="OpenSymbol"/>
+    </w:rPr>
+  </w:style>
+  <w:style w:type="character" w:styleId="ListLabel66">
+    <w:name w:val="ListLabel 66"/>
+    <w:qFormat/>
+    <w:rPr>
+      <w:rFonts w:cs="OpenSymbol"/>
+      <w:b w:val="false"/>
+    </w:rPr>
+  </w:style>
+  <w:style w:type="character" w:styleId="ListLabel67">
+    <w:name w:val="ListLabel 67"/>
+    <w:qFormat/>
+    <w:rPr>
+      <w:rFonts w:cs="OpenSymbol"/>
+    </w:rPr>
+  </w:style>
+  <w:style w:type="character" w:styleId="ListLabel68">
+    <w:name w:val="ListLabel 68"/>
+    <w:qFormat/>
+    <w:rPr>
+      <w:rFonts w:cs="OpenSymbol"/>
+    </w:rPr>
+  </w:style>
+  <w:style w:type="character" w:styleId="ListLabel69">
+    <w:name w:val="ListLabel 69"/>
+    <w:qFormat/>
+    <w:rPr>
+      <w:rFonts w:cs="OpenSymbol"/>
+    </w:rPr>
+  </w:style>
+  <w:style w:type="character" w:styleId="ListLabel70">
+    <w:name w:val="ListLabel 70"/>
+    <w:qFormat/>
+    <w:rPr>
+      <w:rFonts w:cs="OpenSymbol"/>
+    </w:rPr>
+  </w:style>
+  <w:style w:type="character" w:styleId="ListLabel71">
+    <w:name w:val="ListLabel 71"/>
+    <w:qFormat/>
+    <w:rPr>
+      <w:rFonts w:cs="OpenSymbol"/>
+    </w:rPr>
+  </w:style>
+  <w:style w:type="character" w:styleId="ListLabel72">
+    <w:name w:val="ListLabel 72"/>
+    <w:qFormat/>
+    <w:rPr>
+      <w:rFonts w:cs="OpenSymbol"/>
+    </w:rPr>
+  </w:style>
+  <w:style w:type="character" w:styleId="ListLabel73">
+    <w:name w:val="ListLabel 73"/>
+    <w:qFormat/>
+    <w:rPr>
+      <w:rFonts w:cs="OpenSymbol"/>
+    </w:rPr>
+  </w:style>
+  <w:style w:type="character" w:styleId="ListLabel74">
+    <w:name w:val="ListLabel 74"/>
+    <w:qFormat/>
+    <w:rPr>
+      <w:rFonts w:cs="OpenSymbol"/>
+    </w:rPr>
+  </w:style>
+  <w:style w:type="character" w:styleId="ListLabel75">
+    <w:name w:val="ListLabel 75"/>
+    <w:qFormat/>
+    <w:rPr>
+      <w:b w:val="false"/>
+      <w:bCs w:val="false"/>
+      <w:lang w:val="ru-RU"/>
+    </w:rPr>
+  </w:style>
+  <w:style w:type="character" w:styleId="ListLabel76">
+    <w:name w:val="ListLabel 76"/>
+    <w:qFormat/>
+    <w:rPr>
+      <w:rFonts w:cs="OpenSymbol"/>
+      <w:b w:val="false"/>
+    </w:rPr>
+  </w:style>
+  <w:style w:type="character" w:styleId="ListLabel77">
+    <w:name w:val="ListLabel 77"/>
+    <w:qFormat/>
+    <w:rPr>
+      <w:rFonts w:cs="OpenSymbol"/>
+      <w:b w:val="false"/>
+    </w:rPr>
+  </w:style>
+  <w:style w:type="character" w:styleId="ListLabel78">
+    <w:name w:val="ListLabel 78"/>
+    <w:qFormat/>
+    <w:rPr>
+      <w:rFonts w:cs="OpenSymbol"/>
+    </w:rPr>
+  </w:style>
+  <w:style w:type="character" w:styleId="ListLabel79">
+    <w:name w:val="ListLabel 79"/>
+    <w:qFormat/>
+    <w:rPr>
+      <w:rFonts w:cs="OpenSymbol"/>
+    </w:rPr>
+  </w:style>
+  <w:style w:type="character" w:styleId="ListLabel80">
+    <w:name w:val="ListLabel 80"/>
+    <w:qFormat/>
+    <w:rPr>
+      <w:rFonts w:cs="OpenSymbol"/>
+    </w:rPr>
+  </w:style>
+  <w:style w:type="character" w:styleId="ListLabel81">
+    <w:name w:val="ListLabel 81"/>
+    <w:qFormat/>
+    <w:rPr>
+      <w:rFonts w:cs="OpenSymbol"/>
+    </w:rPr>
+  </w:style>
+  <w:style w:type="character" w:styleId="ListLabel82">
+    <w:name w:val="ListLabel 82"/>
+    <w:qFormat/>
+    <w:rPr>
+      <w:rFonts w:cs="OpenSymbol"/>
+    </w:rPr>
+  </w:style>
+  <w:style w:type="character" w:styleId="ListLabel83">
+    <w:name w:val="ListLabel 83"/>
+    <w:qFormat/>
+    <w:rPr>
+      <w:rFonts w:cs="OpenSymbol"/>
+    </w:rPr>
+  </w:style>
+  <w:style w:type="character" w:styleId="ListLabel84">
+    <w:name w:val="ListLabel 84"/>
+    <w:qFormat/>
+    <w:rPr>
+      <w:rFonts w:cs="OpenSymbol"/>
+    </w:rPr>
+  </w:style>
+  <w:style w:type="character" w:styleId="ListLabel85">
+    <w:name w:val="ListLabel 85"/>
+    <w:qFormat/>
+    <w:rPr>
+      <w:rFonts w:cs="OpenSymbol"/>
+      <w:b w:val="false"/>
+    </w:rPr>
+  </w:style>
+  <w:style w:type="character" w:styleId="ListLabel86">
+    <w:name w:val="ListLabel 86"/>
+    <w:qFormat/>
+    <w:rPr>
+      <w:rFonts w:cs="OpenSymbol"/>
+    </w:rPr>
+  </w:style>
+  <w:style w:type="character" w:styleId="ListLabel87">
+    <w:name w:val="ListLabel 87"/>
+    <w:qFormat/>
+    <w:rPr>
+      <w:rFonts w:cs="OpenSymbol"/>
+    </w:rPr>
+  </w:style>
+  <w:style w:type="character" w:styleId="ListLabel88">
+    <w:name w:val="ListLabel 88"/>
+    <w:qFormat/>
+    <w:rPr>
+      <w:rFonts w:cs="OpenSymbol"/>
+    </w:rPr>
+  </w:style>
+  <w:style w:type="character" w:styleId="ListLabel89">
+    <w:name w:val="ListLabel 89"/>
+    <w:qFormat/>
+    <w:rPr>
+      <w:rFonts w:cs="OpenSymbol"/>
+    </w:rPr>
+  </w:style>
+  <w:style w:type="character" w:styleId="ListLabel90">
+    <w:name w:val="ListLabel 90"/>
+    <w:qFormat/>
+    <w:rPr>
+      <w:rFonts w:cs="OpenSymbol"/>
+    </w:rPr>
+  </w:style>
+  <w:style w:type="character" w:styleId="ListLabel91">
+    <w:name w:val="ListLabel 91"/>
+    <w:qFormat/>
+    <w:rPr>
+      <w:rFonts w:cs="OpenSymbol"/>
+    </w:rPr>
+  </w:style>
+  <w:style w:type="character" w:styleId="ListLabel92">
+    <w:name w:val="ListLabel 92"/>
+    <w:qFormat/>
+    <w:rPr>
+      <w:rFonts w:cs="OpenSymbol"/>
+    </w:rPr>
+  </w:style>
+  <w:style w:type="character" w:styleId="ListLabel93">
+    <w:name w:val="ListLabel 93"/>
+    <w:qFormat/>
+    <w:rPr>
+      <w:rFonts w:cs="OpenSymbol"/>
+    </w:rPr>
+  </w:style>
+  <w:style w:type="character" w:styleId="ListLabel94">
+    <w:name w:val="ListLabel 94"/>
+    <w:qFormat/>
+    <w:rPr>
+      <w:b w:val="false"/>
+      <w:bCs w:val="false"/>
+      <w:lang w:val="ru-RU"/>
+    </w:rPr>
+  </w:style>
   <w:style w:type="paragraph" w:styleId="Heading">
     <w:name w:val="Heading"/>
     <w:basedOn w:val="Normal"/>

</xml_diff>